<commit_message>
Updated html, css and notes (prelims)
</commit_message>
<xml_diff>
--- a/Prelims.docx
+++ b/Prelims.docx
@@ -1,10 +1,30 @@
 
 <file path=word/document.xml><?xml version="1.0" encoding="utf-8"?>
-<w:document xmlns:wpc="http://schemas.microsoft.com/office/word/2010/wordprocessingCanvas" xmlns:cx="http://schemas.microsoft.com/office/drawing/2014/chartex" xmlns:cx1="http://schemas.microsoft.com/office/drawing/2015/9/8/chartex" xmlns:mc="http://schemas.openxmlformats.org/markup-compatibility/2006" xmlns:o="urn:schemas-microsoft-com:office:office" xmlns:r="http://schemas.openxmlformats.org/officeDocument/2006/relationships" xmlns:m="http://schemas.openxmlformats.org/officeDocument/2006/math" xmlns:v="urn:schemas-microsoft-com:vml" xmlns:wp14="http://schemas.microsoft.com/office/word/2010/wordprocessingDrawing" xmlns:wp="http://schemas.openxmlformats.org/drawingml/2006/wordprocessingDrawing" xmlns:w10="urn:schemas-microsoft-com:office:word" xmlns:w="http://schemas.openxmlformats.org/wordprocessingml/2006/main" xmlns:w14="http://schemas.microsoft.com/office/word/2010/wordml" xmlns:w15="http://schemas.microsoft.com/office/word/2012/wordml" xmlns:w16se="http://schemas.microsoft.com/office/word/2015/wordml/symex" xmlns:wpg="http://schemas.microsoft.com/office/word/2010/wordprocessingGroup" xmlns:wpi="http://schemas.microsoft.com/office/word/2010/wordprocessingInk" xmlns:wne="http://schemas.microsoft.com/office/word/2006/wordml" xmlns:wps="http://schemas.microsoft.com/office/word/2010/wordprocessingShape" mc:Ignorable="w14 w15 w16se wp14">
+<w:document xmlns:wpc="http://schemas.microsoft.com/office/word/2010/wordprocessingCanvas" xmlns:mc="http://schemas.openxmlformats.org/markup-compatibility/2006" xmlns:o="urn:schemas-microsoft-com:office:office" xmlns:r="http://schemas.openxmlformats.org/officeDocument/2006/relationships" xmlns:m="http://schemas.openxmlformats.org/officeDocument/2006/math" xmlns:v="urn:schemas-microsoft-com:vml" xmlns:wp14="http://schemas.microsoft.com/office/word/2010/wordprocessingDrawing" xmlns:wp="http://schemas.openxmlformats.org/drawingml/2006/wordprocessingDrawing" xmlns:w10="urn:schemas-microsoft-com:office:word" xmlns:w="http://schemas.openxmlformats.org/wordprocessingml/2006/main" xmlns:w14="http://schemas.microsoft.com/office/word/2010/wordml" xmlns:w15="http://schemas.microsoft.com/office/word/2012/wordml" xmlns:wpg="http://schemas.microsoft.com/office/word/2010/wordprocessingGroup" xmlns:wpi="http://schemas.microsoft.com/office/word/2010/wordprocessingInk" xmlns:wne="http://schemas.microsoft.com/office/word/2006/wordml" xmlns:wps="http://schemas.microsoft.com/office/word/2010/wordprocessingShape" mc:Ignorable="w14 w15 wp14">
   <w:body>
     <w:p>
-      <w:r>
-        <w:t>World Wide Web (WWW)</w:t>
+      <w:pPr>
+        <w:rPr>
+          <w:b/>
+        </w:rPr>
+      </w:pPr>
+      <w:r>
+        <w:rPr>
+          <w:b/>
+        </w:rPr>
+        <w:t>WWW (</w:t>
+      </w:r>
+      <w:r>
+        <w:rPr>
+          <w:b/>
+        </w:rPr>
+        <w:t>World Wide Web</w:t>
+      </w:r>
+      <w:r>
+        <w:rPr>
+          <w:b/>
+        </w:rPr>
+        <w:t>)</w:t>
       </w:r>
     </w:p>
     <w:p>
@@ -36,23 +56,47 @@
         </w:numPr>
       </w:pPr>
       <w:r>
-        <w:t>CERN (Switzerland)</w:t>
-      </w:r>
-    </w:p>
-    <w:p>
-      <w:pPr>
-        <w:pStyle w:val="ListParagraph"/>
-        <w:numPr>
-          <w:ilvl w:val="0"/>
+        <w:t xml:space="preserve">CERN </w:t>
+      </w:r>
+      <w:r>
+        <w:t>(</w:t>
+      </w:r>
+      <w:r>
+        <w:t>Conseil Européen pour la Recherche Nucléaire</w:t>
+      </w:r>
+      <w:r>
+        <w:t>)</w:t>
+      </w:r>
+    </w:p>
+    <w:p>
+      <w:pPr>
+        <w:pStyle w:val="ListParagraph"/>
+        <w:numPr>
+          <w:ilvl w:val="1"/>
           <w:numId w:val="1"/>
         </w:numPr>
       </w:pPr>
       <w:r>
+        <w:t>Switzerland</w:t>
+      </w:r>
+    </w:p>
+    <w:p>
+      <w:pPr>
+        <w:pStyle w:val="ListParagraph"/>
+        <w:numPr>
+          <w:ilvl w:val="0"/>
+          <w:numId w:val="1"/>
+        </w:numPr>
+      </w:pPr>
+      <w:r>
         <w:t>Text-based resources</w:t>
       </w:r>
     </w:p>
     <w:p>
       <w:r>
+        <w:t xml:space="preserve">2 Types of </w:t>
+      </w:r>
+      <w:r>
         <w:t>Web resource</w:t>
       </w:r>
     </w:p>
@@ -65,7 +109,7 @@
         </w:numPr>
       </w:pPr>
       <w:r>
-        <w:t>Static-already existed</w:t>
+        <w:t>Static-already exists</w:t>
       </w:r>
     </w:p>
     <w:p>
@@ -77,7 +121,7 @@
         </w:numPr>
       </w:pPr>
       <w:r>
-        <w:t>Dynamic-produced on the flag</w:t>
+        <w:t>Dynamic-produced on the fly</w:t>
       </w:r>
     </w:p>
     <w:p>
@@ -207,6 +251,7 @@
       <w:r>
         <w:rPr>
           <w:noProof/>
+          <w:lang w:val="en-PH" w:eastAsia="en-PH"/>
         </w:rPr>
         <mc:AlternateContent>
           <mc:Choice Requires="wps">
@@ -258,7 +303,7 @@
               </wp:anchor>
             </w:drawing>
           </mc:Choice>
-          <mc:Fallback>
+          <mc:Fallback xmlns:w16se="http://schemas.microsoft.com/office/word/2015/wordml/symex" xmlns:cx1="http://schemas.microsoft.com/office/drawing/2015/9/8/chartex" xmlns:cx="http://schemas.microsoft.com/office/drawing/2014/chartex">
             <w:pict>
               <v:line w14:anchorId="572BAB5D" id="Straight Connector 3" o:spid="_x0000_s1026" style="position:absolute;z-index:251663360;visibility:visible;mso-wrap-style:square;mso-wrap-distance-left:9pt;mso-wrap-distance-top:0;mso-wrap-distance-right:9pt;mso-wrap-distance-bottom:0;mso-position-horizontal:absolute;mso-position-horizontal-relative:text;mso-position-vertical:absolute;mso-position-vertical-relative:text" from="188.85pt,22.75pt" to="189.55pt,63.5pt" o:gfxdata="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" strokecolor="#5b9bd5 [3204]" strokeweight=".5pt">
                 <v:stroke joinstyle="miter"/>
@@ -270,6 +315,7 @@
       <w:r>
         <w:rPr>
           <w:noProof/>
+          <w:lang w:val="en-PH" w:eastAsia="en-PH"/>
         </w:rPr>
         <mc:AlternateContent>
           <mc:Choice Requires="wps">
@@ -321,7 +367,7 @@
               </wp:anchor>
             </w:drawing>
           </mc:Choice>
-          <mc:Fallback>
+          <mc:Fallback xmlns:w16se="http://schemas.microsoft.com/office/word/2015/wordml/symex" xmlns:cx1="http://schemas.microsoft.com/office/drawing/2015/9/8/chartex" xmlns:cx="http://schemas.microsoft.com/office/drawing/2014/chartex">
             <w:pict>
               <v:line w14:anchorId="512B5312" id="Straight Connector 1" o:spid="_x0000_s1026" style="position:absolute;z-index:251660288;visibility:visible;mso-wrap-style:square;mso-wrap-distance-left:9pt;mso-wrap-distance-top:0;mso-wrap-distance-right:9pt;mso-wrap-distance-bottom:0;mso-position-horizontal:absolute;mso-position-horizontal-relative:text;mso-position-vertical:absolute;mso-position-vertical-relative:text" from="156.25pt,22.75pt" to="190.9pt,22.75pt" o:gfxdata="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" strokecolor="#5b9bd5 [3204]" strokeweight=".5pt">
                 <v:stroke joinstyle="miter"/>
@@ -342,6 +388,7 @@
       <w:r>
         <w:rPr>
           <w:noProof/>
+          <w:lang w:val="en-PH" w:eastAsia="en-PH"/>
         </w:rPr>
         <mc:AlternateContent>
           <mc:Choice Requires="wps">
@@ -460,6 +507,7 @@
       <w:r>
         <w:rPr>
           <w:noProof/>
+          <w:lang w:val="en-PH" w:eastAsia="en-PH"/>
         </w:rPr>
         <mc:AlternateContent>
           <mc:Choice Requires="wps">
@@ -511,7 +559,7 @@
               </wp:anchor>
             </w:drawing>
           </mc:Choice>
-          <mc:Fallback>
+          <mc:Fallback xmlns:w16se="http://schemas.microsoft.com/office/word/2015/wordml/symex" xmlns:cx1="http://schemas.microsoft.com/office/drawing/2015/9/8/chartex" xmlns:cx="http://schemas.microsoft.com/office/drawing/2014/chartex">
             <w:pict>
               <v:line w14:anchorId="30C6F78C" id="Straight Connector 2" o:spid="_x0000_s1026" style="position:absolute;z-index:251662336;visibility:visible;mso-wrap-style:square;mso-wrap-distance-left:9pt;mso-wrap-distance-top:0;mso-wrap-distance-right:9pt;mso-wrap-distance-bottom:0;mso-position-horizontal:absolute;mso-position-horizontal-relative:text;mso-position-vertical:absolute;mso-position-vertical-relative:text" from="156.9pt,10.85pt" to="191.55pt,10.85pt" o:gfxdata="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" strokecolor="#5b9bd5 [3204]" strokeweight=".5pt">
                 <v:stroke joinstyle="miter"/>
@@ -526,21 +574,20 @@
     </w:p>
     <w:p>
       <w:r>
-        <w:t xml:space="preserve">File Transfer </w:t>
-      </w:r>
-      <w:proofErr w:type="gramStart"/>
-      <w:r>
-        <w:t>Protocol(</w:t>
-      </w:r>
-      <w:proofErr w:type="gramEnd"/>
-      <w:r>
-        <w:t>FTP)-allows to access files</w:t>
+        <w:t>File Transfer Protocol</w:t>
+      </w:r>
+      <w:r>
+        <w:t xml:space="preserve"> </w:t>
+      </w:r>
+      <w:r>
+        <w:t>(FTP)-allows to access files</w:t>
       </w:r>
     </w:p>
     <w:p>
       <w:r>
         <w:rPr>
           <w:noProof/>
+          <w:lang w:val="en-PH" w:eastAsia="en-PH"/>
         </w:rPr>
         <mc:AlternateContent>
           <mc:Choice Requires="wps">
@@ -595,7 +642,7 @@
               </wp:anchor>
             </w:drawing>
           </mc:Choice>
-          <mc:Fallback>
+          <mc:Fallback xmlns:w16se="http://schemas.microsoft.com/office/word/2015/wordml/symex" xmlns:cx1="http://schemas.microsoft.com/office/drawing/2015/9/8/chartex" xmlns:cx="http://schemas.microsoft.com/office/drawing/2014/chartex">
             <w:pict>
               <v:shapetype w14:anchorId="2FB8D360" id="_x0000_t32" coordsize="21600,21600" o:spt="32" o:oned="t" path="m,l21600,21600e" filled="f">
                 <v:path arrowok="t" fillok="f" o:connecttype="none"/>
@@ -611,6 +658,7 @@
       <w:r>
         <w:rPr>
           <w:noProof/>
+          <w:lang w:val="en-PH" w:eastAsia="en-PH"/>
         </w:rPr>
         <mc:AlternateContent>
           <mc:Choice Requires="wps">
@@ -665,7 +713,7 @@
               </wp:anchor>
             </w:drawing>
           </mc:Choice>
-          <mc:Fallback>
+          <mc:Fallback xmlns:w16se="http://schemas.microsoft.com/office/word/2015/wordml/symex" xmlns:cx1="http://schemas.microsoft.com/office/drawing/2015/9/8/chartex" xmlns:cx="http://schemas.microsoft.com/office/drawing/2014/chartex">
             <w:pict>
               <v:shape w14:anchorId="506B0C0A" id="Straight Arrow Connector 4" o:spid="_x0000_s1026" type="#_x0000_t32" style="position:absolute;margin-left:5.45pt;margin-top:20.25pt;width:0;height:21.75pt;z-index:251664384;visibility:visible;mso-wrap-style:square;mso-wrap-distance-left:9pt;mso-wrap-distance-top:0;mso-wrap-distance-right:9pt;mso-wrap-distance-bottom:0;mso-position-horizontal:absolute;mso-position-horizontal-relative:text;mso-position-vertical:absolute;mso-position-vertical-relative:text" o:gfxdata="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" strokecolor="#5b9bd5 [3204]" strokeweight=".5pt">
                 <v:stroke endarrow="block" joinstyle="miter"/>
@@ -680,23 +728,14 @@
     </w:p>
     <w:p/>
     <w:p>
-      <w:proofErr w:type="gramStart"/>
       <w:r>
         <w:t>scheme</w:t>
       </w:r>
-      <w:proofErr w:type="gramEnd"/>
     </w:p>
     <w:p>
       <w:r>
         <w:tab/>
-      </w:r>
-      <w:proofErr w:type="gramStart"/>
-      <w:r>
-        <w:t>domain</w:t>
-      </w:r>
-      <w:proofErr w:type="gramEnd"/>
-      <w:r>
-        <w:t xml:space="preserve"> name/host name</w:t>
+        <w:t>domain name/host name</w:t>
       </w:r>
     </w:p>
     <w:p/>
@@ -716,8 +755,13 @@
         <w:rPr>
           <w:b/>
         </w:rPr>
-        <w:lastRenderedPageBreak/>
         <w:t>HTTP</w:t>
+      </w:r>
+      <w:r>
+        <w:rPr>
+          <w:b/>
+        </w:rPr>
+        <w:t xml:space="preserve"> (Hypertext Transfer Protocol)</w:t>
       </w:r>
     </w:p>
     <w:p>
@@ -755,6 +799,7 @@
       <w:r>
         <w:rPr>
           <w:noProof/>
+          <w:lang w:val="en-PH" w:eastAsia="en-PH"/>
         </w:rPr>
         <mc:AlternateContent>
           <mc:Choice Requires="wps">
@@ -809,7 +854,7 @@
               </wp:anchor>
             </w:drawing>
           </mc:Choice>
-          <mc:Fallback>
+          <mc:Fallback xmlns:w16se="http://schemas.microsoft.com/office/word/2015/wordml/symex" xmlns:cx1="http://schemas.microsoft.com/office/drawing/2015/9/8/chartex" xmlns:cx="http://schemas.microsoft.com/office/drawing/2014/chartex">
             <w:pict>
               <v:shapetype w14:anchorId="3352FD1B" id="_x0000_t34" coordsize="21600,21600" o:spt="34" o:oned="t" adj="10800" path="m,l@0,0@0,21600,21600,21600e" filled="f">
                 <v:stroke joinstyle="miter"/>
@@ -978,7 +1023,10 @@
         </w:numPr>
       </w:pPr>
       <w:r>
-        <w:t>“send an html while still sending other html without getting response” something like that XD</w:t>
+        <w:t xml:space="preserve">“send an html while still sending other html without getting </w:t>
+      </w:r>
+      <w:r>
+        <w:t>response”</w:t>
       </w:r>
     </w:p>
     <w:p>
@@ -990,11 +1038,42 @@
         </w:numPr>
       </w:pPr>
       <w:r>
+        <w:t>latency</w:t>
+      </w:r>
+    </w:p>
+    <w:p>
+      <w:pPr>
+        <w:pStyle w:val="ListParagraph"/>
+        <w:numPr>
+          <w:ilvl w:val="0"/>
+          <w:numId w:val="8"/>
+        </w:numPr>
+      </w:pPr>
+      <w:r>
         <w:t>“pipe lining”</w:t>
       </w:r>
     </w:p>
     <w:p>
       <w:r>
+        <w:t>TCP (Transmission Control Protocol)</w:t>
+      </w:r>
+    </w:p>
+    <w:p>
+      <w:r>
+        <w:t>Port (0-65535)</w:t>
+      </w:r>
+    </w:p>
+    <w:p/>
+    <w:p>
+      <w:pPr>
+        <w:rPr>
+          <w:b/>
+        </w:rPr>
+      </w:pPr>
+      <w:r>
+        <w:rPr>
+          <w:b/>
+        </w:rPr>
         <w:t>HTTP Fundamentals</w:t>
       </w:r>
     </w:p>
@@ -1055,7 +1134,13 @@
         </w:numPr>
       </w:pPr>
       <w:r>
-        <w:t>Proxy servers, gateways, tunnels(encryptions)</w:t>
+        <w:t>Proxy servers, gateways, tunnels</w:t>
+      </w:r>
+      <w:r>
+        <w:t xml:space="preserve"> </w:t>
+      </w:r>
+      <w:r>
+        <w:t>(encryptions)</w:t>
       </w:r>
     </w:p>
     <w:p>
@@ -1067,15 +1152,7 @@
         </w:numPr>
       </w:pPr>
       <w:r>
-        <w:t xml:space="preserve">Clients </w:t>
-      </w:r>
-      <w:proofErr w:type="spellStart"/>
-      <w:r>
-        <w:t>a.k.a</w:t>
-      </w:r>
-      <w:proofErr w:type="spellEnd"/>
-      <w:r>
-        <w:t xml:space="preserve"> user agent(UA)</w:t>
+        <w:t>Clients a.k.a user agent(UA)</w:t>
       </w:r>
     </w:p>
     <w:p>
@@ -1092,6 +1169,11 @@
     </w:p>
     <w:p>
       <w:r>
+        <w:t>TLS (Transfer Layer Security)</w:t>
+      </w:r>
+    </w:p>
+    <w:p>
+      <w:r>
         <w:t>SSL-encrypts data</w:t>
       </w:r>
     </w:p>
@@ -1116,6 +1198,7 @@
         </w:numPr>
       </w:pPr>
       <w:r>
+        <w:lastRenderedPageBreak/>
         <w:t>The client sends an HTTP request message on the server</w:t>
       </w:r>
     </w:p>
@@ -1178,6 +1261,9 @@
       <w:r>
         <w:t>Cache control</w:t>
       </w:r>
+      <w:r>
+        <w:t xml:space="preserve"> (local storage)</w:t>
+      </w:r>
     </w:p>
     <w:p>
       <w:pPr>
@@ -1212,24 +1298,16 @@
         </w:numPr>
       </w:pPr>
       <w:r>
-        <w:lastRenderedPageBreak/>
-        <w:t xml:space="preserve">Content/transfer </w:t>
-      </w:r>
-      <w:proofErr w:type="spellStart"/>
-      <w:r>
-        <w:t>codings</w:t>
-      </w:r>
-      <w:proofErr w:type="spellEnd"/>
-      <w:r>
-        <w:t xml:space="preserve"> – compression(</w:t>
-      </w:r>
-      <w:proofErr w:type="spellStart"/>
-      <w:r>
-        <w:t>rar,zip</w:t>
-      </w:r>
-      <w:proofErr w:type="spellEnd"/>
-      <w:r>
-        <w:t>)</w:t>
+        <w:t>Content/transfer codings</w:t>
+      </w:r>
+      <w:r>
+        <w:t xml:space="preserve"> – compression</w:t>
+      </w:r>
+      <w:r>
+        <w:t xml:space="preserve"> </w:t>
+      </w:r>
+      <w:r>
+        <w:t>(rar,zip)</w:t>
       </w:r>
     </w:p>
     <w:p>
@@ -1306,7 +1384,15 @@
     </w:p>
     <w:p/>
     <w:p>
-      <w:r>
+      <w:pPr>
+        <w:rPr>
+          <w:b/>
+        </w:rPr>
+      </w:pPr>
+      <w:r>
+        <w:rPr>
+          <w:b/>
+        </w:rPr>
         <w:t>HTTP Resource Addressing</w:t>
       </w:r>
     </w:p>
@@ -1358,15 +1444,13 @@
         </w:numPr>
       </w:pPr>
       <w:r>
-        <w:t xml:space="preserve">User information or authentication credentials ( </w:t>
-      </w:r>
-      <w:proofErr w:type="spellStart"/>
-      <w:r>
-        <w:t>usr:pwd</w:t>
-      </w:r>
-      <w:proofErr w:type="spellEnd"/>
-      <w:r>
-        <w:t>)</w:t>
+        <w:t xml:space="preserve">User information </w:t>
+      </w:r>
+      <w:r>
+        <w:t>or authentication credentials (deprecated) (</w:t>
+      </w:r>
+      <w:r>
+        <w:t>usr:pwd)</w:t>
       </w:r>
     </w:p>
     <w:p>
@@ -1390,7 +1474,10 @@
         </w:numPr>
       </w:pPr>
       <w:r>
-        <w:t>Domain name ( resolved to an IP address using DNS) of the server where the resource resides)</w:t>
+        <w:t>Domain name (</w:t>
+      </w:r>
+      <w:r>
+        <w:t>resolved to an IP address using DNS) of the server where the resource resides)</w:t>
       </w:r>
     </w:p>
     <w:p>
@@ -1414,7 +1501,13 @@
         </w:numPr>
       </w:pPr>
       <w:r>
-        <w:t>Path to resource(resolved relative to the document root on the server)</w:t>
+        <w:t>Path to resource</w:t>
+      </w:r>
+      <w:r>
+        <w:t xml:space="preserve"> </w:t>
+      </w:r>
+      <w:r>
+        <w:t>(resolved relative to the document root on the server)</w:t>
       </w:r>
     </w:p>
     <w:p>
@@ -1428,6 +1521,9 @@
       <w:r>
         <w:t>May refer to a static or dynamic resource</w:t>
       </w:r>
+      <w:r>
+        <w:t xml:space="preserve"> (as-is) – (produce)</w:t>
+      </w:r>
     </w:p>
     <w:p>
       <w:pPr>
@@ -1450,7 +1546,13 @@
         </w:numPr>
       </w:pPr>
       <w:r>
-        <w:t>Typically provided as key=value pairs, with ampersand(&amp;) separators between key/value pairs</w:t>
+        <w:t>Typically provided as key=value pairs, with ampersand</w:t>
+      </w:r>
+      <w:r>
+        <w:t xml:space="preserve"> </w:t>
+      </w:r>
+      <w:r>
+        <w:t>(&amp;) separators between key/value pairs</w:t>
       </w:r>
     </w:p>
     <w:p>
@@ -1486,7 +1588,16 @@
         </w:numPr>
       </w:pPr>
       <w:r>
-        <w:t>Starts w/ hashtag(#)</w:t>
+        <w:t>Starts w/ hashtag</w:t>
+      </w:r>
+      <w:r>
+        <w:t xml:space="preserve"> </w:t>
+      </w:r>
+      <w:r>
+        <w:t>(#)</w:t>
+      </w:r>
+      <w:r>
+        <w:t xml:space="preserve"> – not sent to server</w:t>
       </w:r>
     </w:p>
     <w:p>
@@ -1513,7 +1624,15 @@
     </w:p>
     <w:p/>
     <w:p>
-      <w:r>
+      <w:pPr>
+        <w:rPr>
+          <w:b/>
+        </w:rPr>
+      </w:pPr>
+      <w:r>
+        <w:rPr>
+          <w:b/>
+        </w:rPr>
         <w:t>HTTP Request Message</w:t>
       </w:r>
     </w:p>
@@ -1538,6 +1657,7 @@
         </w:numPr>
       </w:pPr>
       <w:r>
+        <w:lastRenderedPageBreak/>
         <w:t>Method</w:t>
       </w:r>
     </w:p>
@@ -1613,7 +1733,13 @@
         </w:numPr>
       </w:pPr>
       <w:r>
-        <w:t>Empty Line (CRLF) new line</w:t>
+        <w:t xml:space="preserve">Empty Line (CRLF) </w:t>
+      </w:r>
+      <w:r>
+        <w:t xml:space="preserve">- </w:t>
+      </w:r>
+      <w:r>
+        <w:t>new line</w:t>
       </w:r>
     </w:p>
     <w:p>
@@ -1625,21 +1751,23 @@
         </w:numPr>
       </w:pPr>
       <w:r>
-        <w:t xml:space="preserve">Message Body (Optional) </w:t>
-      </w:r>
-      <w:proofErr w:type="spellStart"/>
-      <w:r>
-        <w:t>a.k.a</w:t>
-      </w:r>
-      <w:proofErr w:type="spellEnd"/>
-      <w:r>
-        <w:t xml:space="preserve"> payload</w:t>
+        <w:t>Message Body a.k.a payload</w:t>
+      </w:r>
+      <w:r>
+        <w:t xml:space="preserve"> (Optional)</w:t>
       </w:r>
     </w:p>
     <w:p/>
     <w:p>
-      <w:r>
-        <w:lastRenderedPageBreak/>
+      <w:pPr>
+        <w:rPr>
+          <w:b/>
+        </w:rPr>
+      </w:pPr>
+      <w:r>
+        <w:rPr>
+          <w:b/>
+        </w:rPr>
         <w:t>HTTP Response Message</w:t>
       </w:r>
     </w:p>
@@ -1653,6 +1781,9 @@
       </w:pPr>
       <w:r>
         <w:t>Status Line</w:t>
+      </w:r>
+      <w:r>
+        <w:t xml:space="preserve"> (CRLF)</w:t>
       </w:r>
     </w:p>
     <w:p>
@@ -1712,7 +1843,13 @@
         </w:numPr>
       </w:pPr>
       <w:r>
-        <w:t>Empty Line(CRLF)</w:t>
+        <w:t>Empty Line</w:t>
+      </w:r>
+      <w:r>
+        <w:t xml:space="preserve"> </w:t>
+      </w:r>
+      <w:r>
+        <w:t>(CRLF)</w:t>
       </w:r>
     </w:p>
     <w:p>
@@ -1724,52 +1861,1044 @@
         </w:numPr>
       </w:pPr>
       <w:r>
-        <w:t>Message Body(CRLF)</w:t>
-      </w:r>
-    </w:p>
-    <w:p>
-      <w:r>
+        <w:t>Message Body</w:t>
+      </w:r>
+      <w:r>
+        <w:t xml:space="preserve"> </w:t>
+      </w:r>
+      <w:r>
+        <w:t>(CRLF)</w:t>
+      </w:r>
+    </w:p>
+    <w:p/>
+    <w:p>
+      <w:pPr>
+        <w:rPr>
+          <w:b/>
+        </w:rPr>
+      </w:pPr>
+      <w:r>
+        <w:rPr>
+          <w:b/>
+        </w:rPr>
         <w:t>HTTP Request Methods</w:t>
       </w:r>
     </w:p>
+    <w:p>
+      <w:r>
+        <w:t>STANDARD METHODS</w:t>
+      </w:r>
+      <w:r>
+        <w:t xml:space="preserve"> (8)</w:t>
+      </w:r>
+    </w:p>
+    <w:p>
+      <w:r>
+        <w:t>GET, HEAD, POST, PUT, DELETE, OPTIONS, TRACE, CONNECT</w:t>
+      </w:r>
+    </w:p>
+    <w:p>
+      <w:pPr>
+        <w:pStyle w:val="ListParagraph"/>
+        <w:numPr>
+          <w:ilvl w:val="0"/>
+          <w:numId w:val="22"/>
+        </w:numPr>
+      </w:pPr>
+      <w:r>
+        <w:t>GET (w/ payload)</w:t>
+      </w:r>
+    </w:p>
+    <w:p>
+      <w:pPr>
+        <w:pStyle w:val="ListParagraph"/>
+        <w:numPr>
+          <w:ilvl w:val="1"/>
+          <w:numId w:val="22"/>
+        </w:numPr>
+      </w:pPr>
+      <w:r>
+        <w:t>used to retrieve (entity)</w:t>
+      </w:r>
+    </w:p>
+    <w:p>
+      <w:pPr>
+        <w:pStyle w:val="ListParagraph"/>
+        <w:numPr>
+          <w:ilvl w:val="1"/>
+          <w:numId w:val="22"/>
+        </w:numPr>
+      </w:pPr>
+      <w:r>
+        <w:t>most commonly used HTTP method</w:t>
+      </w:r>
+    </w:p>
+    <w:p>
+      <w:pPr>
+        <w:pStyle w:val="ListParagraph"/>
+        <w:numPr>
+          <w:ilvl w:val="0"/>
+          <w:numId w:val="22"/>
+        </w:numPr>
+      </w:pPr>
+      <w:r>
+        <w:t>HEAD (w/o payload)</w:t>
+      </w:r>
+    </w:p>
+    <w:p>
+      <w:pPr>
+        <w:pStyle w:val="ListParagraph"/>
+        <w:numPr>
+          <w:ilvl w:val="1"/>
+          <w:numId w:val="22"/>
+        </w:numPr>
+      </w:pPr>
+      <w:r>
+        <w:t>identical to GET, except that server gives response yon line and headers</w:t>
+      </w:r>
+      <w:r>
+        <w:t xml:space="preserve"> (no message body)</w:t>
+      </w:r>
+    </w:p>
+    <w:p>
+      <w:pPr>
+        <w:pStyle w:val="ListParagraph"/>
+        <w:numPr>
+          <w:ilvl w:val="0"/>
+          <w:numId w:val="22"/>
+        </w:numPr>
+      </w:pPr>
+      <w:r>
+        <w:t>POST</w:t>
+      </w:r>
+    </w:p>
+    <w:p>
+      <w:pPr>
+        <w:pStyle w:val="ListParagraph"/>
+        <w:numPr>
+          <w:ilvl w:val="1"/>
+          <w:numId w:val="22"/>
+        </w:numPr>
+      </w:pPr>
+      <w:r>
+        <w:t>used in submitting HTML form data (submitted as a query)</w:t>
+      </w:r>
+    </w:p>
+    <w:p>
+      <w:pPr>
+        <w:pStyle w:val="ListParagraph"/>
+        <w:numPr>
+          <w:ilvl w:val="0"/>
+          <w:numId w:val="23"/>
+        </w:numPr>
+      </w:pPr>
+      <w:r>
+        <w:t>PUT</w:t>
+      </w:r>
+    </w:p>
+    <w:p>
+      <w:pPr>
+        <w:pStyle w:val="ListParagraph"/>
+        <w:numPr>
+          <w:ilvl w:val="1"/>
+          <w:numId w:val="23"/>
+        </w:numPr>
+      </w:pPr>
+      <w:r>
+        <w:t>create or replace the state of the target resource</w:t>
+      </w:r>
+    </w:p>
+    <w:p>
+      <w:pPr>
+        <w:pStyle w:val="ListParagraph"/>
+        <w:numPr>
+          <w:ilvl w:val="0"/>
+          <w:numId w:val="23"/>
+        </w:numPr>
+      </w:pPr>
+      <w:r>
+        <w:t>DELETE</w:t>
+      </w:r>
+    </w:p>
+    <w:p>
+      <w:pPr>
+        <w:pStyle w:val="ListParagraph"/>
+        <w:numPr>
+          <w:ilvl w:val="1"/>
+          <w:numId w:val="23"/>
+        </w:numPr>
+      </w:pPr>
+      <w:r>
+        <w:t>remove the association between the target resource</w:t>
+      </w:r>
+    </w:p>
+    <w:p>
+      <w:pPr>
+        <w:pStyle w:val="ListParagraph"/>
+        <w:numPr>
+          <w:ilvl w:val="0"/>
+          <w:numId w:val="23"/>
+        </w:numPr>
+      </w:pPr>
+      <w:r>
+        <w:t>OPTIONS</w:t>
+      </w:r>
+    </w:p>
+    <w:p>
+      <w:pPr>
+        <w:pStyle w:val="ListParagraph"/>
+        <w:numPr>
+          <w:ilvl w:val="1"/>
+          <w:numId w:val="23"/>
+        </w:numPr>
+      </w:pPr>
+      <w:r>
+        <w:t>allows clients to determine the options and/or requirements</w:t>
+      </w:r>
+    </w:p>
+    <w:p>
+      <w:pPr>
+        <w:pStyle w:val="ListParagraph"/>
+        <w:numPr>
+          <w:ilvl w:val="1"/>
+          <w:numId w:val="23"/>
+        </w:numPr>
+      </w:pPr>
+      <w:r>
+        <w:t>request target may be an asterisk (*)</w:t>
+      </w:r>
+    </w:p>
+    <w:p>
+      <w:pPr>
+        <w:pStyle w:val="ListParagraph"/>
+        <w:numPr>
+          <w:ilvl w:val="0"/>
+          <w:numId w:val="23"/>
+        </w:numPr>
+      </w:pPr>
+      <w:r>
+        <w:t>TRACE</w:t>
+      </w:r>
+    </w:p>
+    <w:p>
+      <w:pPr>
+        <w:pStyle w:val="ListParagraph"/>
+        <w:numPr>
+          <w:ilvl w:val="1"/>
+          <w:numId w:val="23"/>
+        </w:numPr>
+      </w:pPr>
+      <w:r>
+        <w:t>used for testing/diagnostics of the request/response chain</w:t>
+      </w:r>
+    </w:p>
+    <w:p>
+      <w:pPr>
+        <w:pStyle w:val="ListParagraph"/>
+        <w:numPr>
+          <w:ilvl w:val="0"/>
+          <w:numId w:val="23"/>
+        </w:numPr>
+      </w:pPr>
+      <w:r>
+        <w:t>CONNECT</w:t>
+      </w:r>
+    </w:p>
+    <w:p>
+      <w:pPr>
+        <w:pStyle w:val="ListParagraph"/>
+        <w:numPr>
+          <w:ilvl w:val="1"/>
+          <w:numId w:val="23"/>
+        </w:numPr>
+      </w:pPr>
+      <w:r>
+        <w:t>requests the establishment of a tunnel to the destination origin server</w:t>
+      </w:r>
+    </w:p>
+    <w:p>
+      <w:pPr>
+        <w:pStyle w:val="ListParagraph"/>
+        <w:numPr>
+          <w:ilvl w:val="1"/>
+          <w:numId w:val="23"/>
+        </w:numPr>
+      </w:pPr>
+      <w:r>
+        <w:lastRenderedPageBreak/>
+        <w:t>commonly used to create an end-to-end virtual connection</w:t>
+      </w:r>
+    </w:p>
     <w:p/>
     <w:p>
       <w:r>
-        <w:t>STANDARD METHODS</w:t>
-      </w:r>
-    </w:p>
-    <w:p>
-      <w:r>
-        <w:t>GET, HEAD, POST, PUT, DELETE, OPTIONS, TRACE, CONNECT</w:t>
-      </w:r>
-    </w:p>
-    <w:p>
-      <w:r>
-        <w:t>GET (w/ payload)</w:t>
-      </w:r>
-    </w:p>
-    <w:p>
-      <w:r>
-        <w:t>-most commonly used HTTP method</w:t>
-      </w:r>
-    </w:p>
-    <w:p>
-      <w:r>
-        <w:t>HEAD (w/o payload)</w:t>
-      </w:r>
-    </w:p>
-    <w:p>
-      <w:r>
-        <w:t xml:space="preserve">-identical to GET, except that server gives response yon </w:t>
+        <w:t>METHOD PROPERTIES</w:t>
+      </w:r>
+    </w:p>
+    <w:p>
+      <w:r>
+        <w:tab/>
+        <w:t>Safe Methods</w:t>
+      </w:r>
+    </w:p>
+    <w:p>
+      <w:r>
+        <w:tab/>
+      </w:r>
+      <w:r>
+        <w:tab/>
+        <w:t>-GET, HEAD, OPTIONS, TRACE</w:t>
+      </w:r>
+    </w:p>
+    <w:p>
+      <w:r>
+        <w:tab/>
+      </w:r>
+      <w:r>
+        <w:tab/>
+        <w:t>-read-only</w:t>
+      </w:r>
+    </w:p>
+    <w:p>
+      <w:r>
+        <w:tab/>
+        <w:t>Idempotent Methods</w:t>
+      </w:r>
+    </w:p>
+    <w:p>
+      <w:r>
+        <w:tab/>
+      </w:r>
+      <w:r>
+        <w:tab/>
+        <w:t>-GET, HEAD, OPTIONS, TRACE, PUT, DELETE</w:t>
+      </w:r>
+    </w:p>
+    <w:p>
+      <w:r>
+        <w:tab/>
+      </w:r>
+      <w:r>
+        <w:tab/>
+        <w:t>-same effect as the effect of a single such request</w:t>
+      </w:r>
+    </w:p>
+    <w:p>
+      <w:r>
+        <w:tab/>
+        <w:t>Cacheable Methods</w:t>
+      </w:r>
+    </w:p>
+    <w:p>
+      <w:r>
+        <w:tab/>
+      </w:r>
+      <w:r>
+        <w:tab/>
+        <w:t>-GET, HEAD, POST</w:t>
+      </w:r>
+    </w:p>
+    <w:p>
+      <w:r>
+        <w:tab/>
+      </w:r>
+      <w:r>
+        <w:tab/>
+        <w:t>-allowed to be stored for future reuse</w:t>
+      </w:r>
+    </w:p>
+    <w:p/>
+    <w:p>
+      <w:pPr>
+        <w:rPr>
+          <w:b/>
+        </w:rPr>
+      </w:pPr>
+      <w:r>
+        <w:rPr>
+          <w:b/>
+        </w:rPr>
+        <w:t>HTTP Message Headers</w:t>
+      </w:r>
+    </w:p>
+    <w:p>
+      <w:r>
+        <w:rPr>
+          <w:b/>
+        </w:rPr>
+        <w:tab/>
+      </w:r>
+      <w:r>
+        <w:t>General Header Fields (clients &amp; servers)</w:t>
+      </w:r>
+    </w:p>
+    <w:p>
+      <w:pPr>
+        <w:pStyle w:val="ListParagraph"/>
+        <w:numPr>
+          <w:ilvl w:val="0"/>
+          <w:numId w:val="24"/>
+        </w:numPr>
+      </w:pPr>
+      <w:r>
+        <w:t>Cache-control</w:t>
+      </w:r>
+    </w:p>
+    <w:p>
+      <w:pPr>
+        <w:pStyle w:val="ListParagraph"/>
+        <w:numPr>
+          <w:ilvl w:val="0"/>
+          <w:numId w:val="24"/>
+        </w:numPr>
+      </w:pPr>
+      <w:r>
+        <w:t>Connection</w:t>
+      </w:r>
+    </w:p>
+    <w:p>
+      <w:pPr>
+        <w:pStyle w:val="ListParagraph"/>
+        <w:numPr>
+          <w:ilvl w:val="0"/>
+          <w:numId w:val="24"/>
+        </w:numPr>
+      </w:pPr>
+      <w:r>
+        <w:t>Data</w:t>
+      </w:r>
+    </w:p>
+    <w:p>
+      <w:pPr>
+        <w:pStyle w:val="ListParagraph"/>
+        <w:numPr>
+          <w:ilvl w:val="0"/>
+          <w:numId w:val="24"/>
+        </w:numPr>
+      </w:pPr>
+      <w:r>
+        <w:t>Pragma</w:t>
+      </w:r>
+    </w:p>
+    <w:p>
+      <w:pPr>
+        <w:pStyle w:val="ListParagraph"/>
+        <w:numPr>
+          <w:ilvl w:val="0"/>
+          <w:numId w:val="24"/>
+        </w:numPr>
+      </w:pPr>
+      <w:r>
+        <w:t>Trailer</w:t>
+      </w:r>
+    </w:p>
+    <w:p>
+      <w:pPr>
+        <w:pStyle w:val="ListParagraph"/>
+        <w:numPr>
+          <w:ilvl w:val="0"/>
+          <w:numId w:val="24"/>
+        </w:numPr>
+      </w:pPr>
+      <w:r>
+        <w:t>Transfer-Encoding</w:t>
+      </w:r>
+    </w:p>
+    <w:p>
+      <w:pPr>
+        <w:pStyle w:val="ListParagraph"/>
+        <w:numPr>
+          <w:ilvl w:val="0"/>
+          <w:numId w:val="24"/>
+        </w:numPr>
+      </w:pPr>
+      <w:r>
+        <w:t>Upgrade</w:t>
+      </w:r>
+    </w:p>
+    <w:p>
+      <w:pPr>
+        <w:pStyle w:val="ListParagraph"/>
+        <w:numPr>
+          <w:ilvl w:val="0"/>
+          <w:numId w:val="24"/>
+        </w:numPr>
+      </w:pPr>
+      <w:r>
+        <w:t>Via</w:t>
+      </w:r>
+    </w:p>
+    <w:p>
+      <w:pPr>
+        <w:pStyle w:val="ListParagraph"/>
+        <w:numPr>
+          <w:ilvl w:val="0"/>
+          <w:numId w:val="24"/>
+        </w:numPr>
+      </w:pPr>
+      <w:r>
+        <w:t>Warning</w:t>
+      </w:r>
+    </w:p>
+    <w:p>
+      <w:pPr>
+        <w:ind w:left="720"/>
+      </w:pPr>
+      <w:r>
+        <w:t>Request Header Fields</w:t>
+      </w:r>
+    </w:p>
+    <w:p>
+      <w:pPr>
+        <w:pStyle w:val="ListParagraph"/>
+        <w:numPr>
+          <w:ilvl w:val="0"/>
+          <w:numId w:val="25"/>
+        </w:numPr>
+      </w:pPr>
+      <w:r>
+        <w:t>Accept</w:t>
+      </w:r>
+    </w:p>
+    <w:p>
+      <w:pPr>
+        <w:pStyle w:val="ListParagraph"/>
+        <w:numPr>
+          <w:ilvl w:val="0"/>
+          <w:numId w:val="25"/>
+        </w:numPr>
+      </w:pPr>
+      <w:r>
+        <w:t>Accept-charset</w:t>
+      </w:r>
+    </w:p>
+    <w:p>
+      <w:pPr>
+        <w:pStyle w:val="ListParagraph"/>
+        <w:numPr>
+          <w:ilvl w:val="0"/>
+          <w:numId w:val="25"/>
+        </w:numPr>
+      </w:pPr>
+      <w:r>
+        <w:t>Accept-encoding</w:t>
+      </w:r>
+    </w:p>
+    <w:p>
+      <w:pPr>
+        <w:pStyle w:val="ListParagraph"/>
+        <w:numPr>
+          <w:ilvl w:val="0"/>
+          <w:numId w:val="25"/>
+        </w:numPr>
+      </w:pPr>
+      <w:r>
+        <w:t>Accept-language</w:t>
+      </w:r>
+    </w:p>
+    <w:p>
+      <w:pPr>
+        <w:pStyle w:val="ListParagraph"/>
+        <w:numPr>
+          <w:ilvl w:val="0"/>
+          <w:numId w:val="25"/>
+        </w:numPr>
+      </w:pPr>
+      <w:r>
+        <w:t>Authorization</w:t>
+      </w:r>
+    </w:p>
+    <w:p>
+      <w:pPr>
+        <w:pStyle w:val="ListParagraph"/>
+        <w:numPr>
+          <w:ilvl w:val="0"/>
+          <w:numId w:val="25"/>
+        </w:numPr>
+      </w:pPr>
+      <w:r>
+        <w:t>Expect</w:t>
+      </w:r>
+    </w:p>
+    <w:p>
+      <w:pPr>
+        <w:pStyle w:val="ListParagraph"/>
+        <w:numPr>
+          <w:ilvl w:val="0"/>
+          <w:numId w:val="25"/>
+        </w:numPr>
+      </w:pPr>
+      <w:r>
+        <w:t>From</w:t>
+      </w:r>
+    </w:p>
+    <w:p>
+      <w:pPr>
+        <w:pStyle w:val="ListParagraph"/>
+        <w:numPr>
+          <w:ilvl w:val="0"/>
+          <w:numId w:val="25"/>
+        </w:numPr>
+      </w:pPr>
+      <w:r>
+        <w:t>Host</w:t>
+      </w:r>
+    </w:p>
+    <w:p>
+      <w:pPr>
+        <w:pStyle w:val="ListParagraph"/>
+        <w:numPr>
+          <w:ilvl w:val="0"/>
+          <w:numId w:val="25"/>
+        </w:numPr>
+      </w:pPr>
+      <w:r>
+        <w:t>If-Match</w:t>
+      </w:r>
+    </w:p>
+    <w:p>
+      <w:pPr>
+        <w:ind w:left="720"/>
+      </w:pPr>
+      <w:r>
+        <w:lastRenderedPageBreak/>
+        <w:t>Response Header Fields</w:t>
+      </w:r>
+    </w:p>
+    <w:p>
+      <w:pPr>
+        <w:pStyle w:val="ListParagraph"/>
+        <w:numPr>
+          <w:ilvl w:val="0"/>
+          <w:numId w:val="26"/>
+        </w:numPr>
+      </w:pPr>
+      <w:r>
+        <w:t>Accept-Ranges</w:t>
+      </w:r>
+    </w:p>
+    <w:p>
+      <w:pPr>
+        <w:pStyle w:val="ListParagraph"/>
+        <w:numPr>
+          <w:ilvl w:val="0"/>
+          <w:numId w:val="26"/>
+        </w:numPr>
+      </w:pPr>
+      <w:r>
+        <w:t>Age</w:t>
+      </w:r>
+    </w:p>
+    <w:p>
+      <w:pPr>
+        <w:pStyle w:val="ListParagraph"/>
+        <w:numPr>
+          <w:ilvl w:val="0"/>
+          <w:numId w:val="26"/>
+        </w:numPr>
+      </w:pPr>
+      <w:r>
+        <w:t>ETag</w:t>
+      </w:r>
+    </w:p>
+    <w:p>
+      <w:pPr>
+        <w:pStyle w:val="ListParagraph"/>
+        <w:numPr>
+          <w:ilvl w:val="0"/>
+          <w:numId w:val="26"/>
+        </w:numPr>
+      </w:pPr>
+      <w:r>
+        <w:t>Location</w:t>
+      </w:r>
+    </w:p>
+    <w:p>
+      <w:pPr>
+        <w:pStyle w:val="ListParagraph"/>
+        <w:numPr>
+          <w:ilvl w:val="0"/>
+          <w:numId w:val="26"/>
+        </w:numPr>
+      </w:pPr>
+      <w:r>
+        <w:t>Proxy-Authenticate</w:t>
+      </w:r>
+    </w:p>
+    <w:p>
+      <w:pPr>
+        <w:pStyle w:val="ListParagraph"/>
+        <w:numPr>
+          <w:ilvl w:val="0"/>
+          <w:numId w:val="26"/>
+        </w:numPr>
+      </w:pPr>
+      <w:r>
+        <w:t>Retry After</w:t>
+      </w:r>
+    </w:p>
+    <w:p>
+      <w:pPr>
+        <w:pStyle w:val="ListParagraph"/>
+        <w:numPr>
+          <w:ilvl w:val="0"/>
+          <w:numId w:val="26"/>
+        </w:numPr>
+      </w:pPr>
+      <w:r>
+        <w:t>Server</w:t>
+      </w:r>
+    </w:p>
+    <w:p>
+      <w:pPr>
+        <w:pStyle w:val="ListParagraph"/>
+        <w:numPr>
+          <w:ilvl w:val="0"/>
+          <w:numId w:val="26"/>
+        </w:numPr>
+      </w:pPr>
+      <w:r>
+        <w:t>Vary</w:t>
+      </w:r>
+    </w:p>
+    <w:p>
+      <w:pPr>
+        <w:pStyle w:val="ListParagraph"/>
+        <w:numPr>
+          <w:ilvl w:val="0"/>
+          <w:numId w:val="26"/>
+        </w:numPr>
+      </w:pPr>
+      <w:r>
+        <w:t>WWW-Authenticate</w:t>
+      </w:r>
+    </w:p>
+    <w:p>
+      <w:pPr>
+        <w:ind w:left="720"/>
+      </w:pPr>
+      <w:r>
+        <w:t>Entity Header Fields (payload)</w:t>
+      </w:r>
+    </w:p>
+    <w:p>
+      <w:pPr>
+        <w:pStyle w:val="ListParagraph"/>
+        <w:numPr>
+          <w:ilvl w:val="0"/>
+          <w:numId w:val="27"/>
+        </w:numPr>
+      </w:pPr>
+      <w:r>
+        <w:t>Allow</w:t>
+      </w:r>
+    </w:p>
+    <w:p>
+      <w:pPr>
+        <w:pStyle w:val="ListParagraph"/>
+        <w:numPr>
+          <w:ilvl w:val="0"/>
+          <w:numId w:val="27"/>
+        </w:numPr>
+      </w:pPr>
+      <w:r>
+        <w:t>Content-encoding</w:t>
+      </w:r>
+    </w:p>
+    <w:p>
+      <w:pPr>
+        <w:pStyle w:val="ListParagraph"/>
+        <w:numPr>
+          <w:ilvl w:val="0"/>
+          <w:numId w:val="27"/>
+        </w:numPr>
+      </w:pPr>
+      <w:r>
+        <w:t>Content-language</w:t>
+      </w:r>
+    </w:p>
+    <w:p>
+      <w:pPr>
+        <w:pStyle w:val="ListParagraph"/>
+        <w:numPr>
+          <w:ilvl w:val="0"/>
+          <w:numId w:val="27"/>
+        </w:numPr>
+      </w:pPr>
+      <w:r>
+        <w:t>Content</w:t>
+      </w:r>
+      <w:r>
+        <w:t>-length</w:t>
+      </w:r>
+    </w:p>
+    <w:p>
+      <w:pPr>
+        <w:pStyle w:val="ListParagraph"/>
+        <w:numPr>
+          <w:ilvl w:val="0"/>
+          <w:numId w:val="27"/>
+        </w:numPr>
+      </w:pPr>
+      <w:r>
+        <w:t>Content</w:t>
+      </w:r>
+      <w:r>
+        <w:t>-location</w:t>
+      </w:r>
+    </w:p>
+    <w:p>
+      <w:pPr>
+        <w:pStyle w:val="ListParagraph"/>
+        <w:numPr>
+          <w:ilvl w:val="0"/>
+          <w:numId w:val="27"/>
+        </w:numPr>
+      </w:pPr>
+      <w:r>
+        <w:t>Content</w:t>
+      </w:r>
+      <w:r>
+        <w:t>-MDS</w:t>
+      </w:r>
+    </w:p>
+    <w:p>
+      <w:pPr>
+        <w:pStyle w:val="ListParagraph"/>
+        <w:numPr>
+          <w:ilvl w:val="0"/>
+          <w:numId w:val="27"/>
+        </w:numPr>
+      </w:pPr>
+      <w:r>
+        <w:t>Content</w:t>
+      </w:r>
+      <w:r>
+        <w:t>-range</w:t>
+      </w:r>
+    </w:p>
+    <w:p>
+      <w:pPr>
+        <w:pStyle w:val="ListParagraph"/>
+        <w:numPr>
+          <w:ilvl w:val="0"/>
+          <w:numId w:val="27"/>
+        </w:numPr>
+      </w:pPr>
+      <w:r>
+        <w:t>Content</w:t>
+      </w:r>
+      <w:r>
+        <w:t>-type</w:t>
+      </w:r>
+    </w:p>
+    <w:p>
+      <w:pPr>
+        <w:pStyle w:val="ListParagraph"/>
+        <w:numPr>
+          <w:ilvl w:val="0"/>
+          <w:numId w:val="27"/>
+        </w:numPr>
+      </w:pPr>
+      <w:r>
+        <w:t>Expires</w:t>
+      </w:r>
+    </w:p>
+    <w:p>
+      <w:pPr>
+        <w:pStyle w:val="ListParagraph"/>
+        <w:numPr>
+          <w:ilvl w:val="0"/>
+          <w:numId w:val="27"/>
+        </w:numPr>
+      </w:pPr>
+      <w:r>
+        <w:t>Last-Modifier</w:t>
+      </w:r>
+    </w:p>
+    <w:p/>
+    <w:p>
+      <w:pPr>
+        <w:rPr>
+          <w:b/>
+        </w:rPr>
+      </w:pPr>
+      <w:r>
+        <w:rPr>
+          <w:b/>
+        </w:rPr>
+        <w:t>HTTP Status Codes</w:t>
+      </w:r>
+    </w:p>
+    <w:p>
+      <w:pPr>
+        <w:pStyle w:val="ListParagraph"/>
+        <w:numPr>
+          <w:ilvl w:val="0"/>
+          <w:numId w:val="28"/>
+        </w:numPr>
+      </w:pPr>
+      <w:r>
+        <w:t>Informational (1xx)</w:t>
+      </w:r>
+    </w:p>
+    <w:p>
+      <w:pPr>
+        <w:pStyle w:val="ListParagraph"/>
+        <w:numPr>
+          <w:ilvl w:val="0"/>
+          <w:numId w:val="28"/>
+        </w:numPr>
+      </w:pPr>
+      <w:r>
+        <w:t>Success (2xx)</w:t>
+      </w:r>
+    </w:p>
+    <w:p>
+      <w:pPr>
+        <w:pStyle w:val="ListParagraph"/>
+        <w:numPr>
+          <w:ilvl w:val="0"/>
+          <w:numId w:val="28"/>
+        </w:numPr>
+      </w:pPr>
+      <w:r>
+        <w:t>Redirection (3xx)</w:t>
+      </w:r>
+    </w:p>
+    <w:p>
+      <w:pPr>
+        <w:pStyle w:val="ListParagraph"/>
+        <w:numPr>
+          <w:ilvl w:val="0"/>
+          <w:numId w:val="28"/>
+        </w:numPr>
+      </w:pPr>
+      <w:r>
+        <w:t>Client Error (4xx)</w:t>
+      </w:r>
+    </w:p>
+    <w:p>
+      <w:pPr>
+        <w:pStyle w:val="ListParagraph"/>
+        <w:numPr>
+          <w:ilvl w:val="0"/>
+          <w:numId w:val="28"/>
+        </w:numPr>
+      </w:pPr>
+      <w:r>
+        <w:t>Server Error (5xx)</w:t>
+      </w:r>
+    </w:p>
+    <w:p/>
+    <w:p>
+      <w:pPr>
+        <w:rPr>
+          <w:b/>
+        </w:rPr>
+      </w:pPr>
+      <w:r>
+        <w:rPr>
+          <w:b/>
+        </w:rPr>
+        <w:t>HTTP Extensions</w:t>
+      </w:r>
+    </w:p>
+    <w:p>
+      <w:r>
+        <w:rPr>
+          <w:b/>
+        </w:rPr>
+        <w:tab/>
+      </w:r>
+      <w:r>
+        <w:t>-by redefining new request methods, message headers and/or status codes and the implementing servers and/or clients that make use of the new functionality</w:t>
+      </w:r>
+    </w:p>
+    <w:p/>
+    <w:p>
+      <w:r>
+        <w:t>WebDAV (RFC 4918) (Distributed Authoring and Versioning)</w:t>
+      </w:r>
+    </w:p>
+    <w:p>
+      <w:pPr>
+        <w:pStyle w:val="ListParagraph"/>
+        <w:numPr>
+          <w:ilvl w:val="0"/>
+          <w:numId w:val="29"/>
+        </w:numPr>
+      </w:pPr>
+      <w:r>
+        <w:t>Request Methods</w:t>
+      </w:r>
+    </w:p>
+    <w:p>
+      <w:pPr>
+        <w:pStyle w:val="ListParagraph"/>
+        <w:numPr>
+          <w:ilvl w:val="1"/>
+          <w:numId w:val="29"/>
+        </w:numPr>
+      </w:pPr>
+      <w:r>
+        <w:t>PROF FIND, PROP PATCH, MKCOL, COPY, MOVE, LOCK, UNLOCK</w:t>
+      </w:r>
+    </w:p>
+    <w:p/>
+    <w:p>
+      <w:pPr>
+        <w:pStyle w:val="ListParagraph"/>
+        <w:numPr>
+          <w:ilvl w:val="0"/>
+          <w:numId w:val="29"/>
+        </w:numPr>
+      </w:pPr>
+      <w:r>
+        <w:t>Message Headers</w:t>
+      </w:r>
+    </w:p>
+    <w:p>
+      <w:pPr>
+        <w:pStyle w:val="ListParagraph"/>
+        <w:numPr>
+          <w:ilvl w:val="1"/>
+          <w:numId w:val="29"/>
+        </w:numPr>
+      </w:pPr>
+      <w:r>
+        <w:t>DAV, Depth, Destination, If, Lock-Token, Overwrite, Timeout</w:t>
+      </w:r>
+    </w:p>
+    <w:p>
+      <w:pPr>
+        <w:pStyle w:val="ListParagraph"/>
+        <w:numPr>
+          <w:ilvl w:val="0"/>
+          <w:numId w:val="29"/>
+        </w:numPr>
+      </w:pPr>
+      <w:r>
+        <w:t>Status Codes</w:t>
+      </w:r>
+    </w:p>
+    <w:p>
+      <w:pPr>
+        <w:pStyle w:val="ListParagraph"/>
+        <w:numPr>
+          <w:ilvl w:val="1"/>
+          <w:numId w:val="29"/>
+        </w:numPr>
+      </w:pPr>
+      <w:r>
+        <w:t>(207) Multi Status, (422) Unprocessable Entity</w:t>
+      </w:r>
+      <w:r>
+        <w:t>, (423) Locked, (424) Failed Dependency, (507) Insufficient Storage</w:t>
       </w:r>
       <w:bookmarkStart w:id="0" w:name="_GoBack"/>
       <w:bookmarkEnd w:id="0"/>
-      <w:r>
-        <w:t>line and headers</w:t>
-      </w:r>
-    </w:p>
-    <w:p/>
-    <w:p/>
+    </w:p>
     <w:sectPr>
       <w:pgSz w:w="12240" w:h="15840"/>
       <w:pgMar w:top="1440" w:right="1440" w:bottom="1440" w:left="1440" w:header="720" w:footer="720" w:gutter="0"/>
@@ -1781,7 +2910,7 @@
 </file>
 
 <file path=word/numbering.xml><?xml version="1.0" encoding="utf-8"?>
-<w:numbering xmlns:wpc="http://schemas.microsoft.com/office/word/2010/wordprocessingCanvas" xmlns:cx="http://schemas.microsoft.com/office/drawing/2014/chartex" xmlns:cx1="http://schemas.microsoft.com/office/drawing/2015/9/8/chartex" xmlns:mc="http://schemas.openxmlformats.org/markup-compatibility/2006" xmlns:o="urn:schemas-microsoft-com:office:office" xmlns:r="http://schemas.openxmlformats.org/officeDocument/2006/relationships" xmlns:m="http://schemas.openxmlformats.org/officeDocument/2006/math" xmlns:v="urn:schemas-microsoft-com:vml" xmlns:wp14="http://schemas.microsoft.com/office/word/2010/wordprocessingDrawing" xmlns:wp="http://schemas.openxmlformats.org/drawingml/2006/wordprocessingDrawing" xmlns:w10="urn:schemas-microsoft-com:office:word" xmlns:w="http://schemas.openxmlformats.org/wordprocessingml/2006/main" xmlns:w14="http://schemas.microsoft.com/office/word/2010/wordml" xmlns:w15="http://schemas.microsoft.com/office/word/2012/wordml" xmlns:w16se="http://schemas.microsoft.com/office/word/2015/wordml/symex" xmlns:wpg="http://schemas.microsoft.com/office/word/2010/wordprocessingGroup" xmlns:wpi="http://schemas.microsoft.com/office/word/2010/wordprocessingInk" xmlns:wne="http://schemas.microsoft.com/office/word/2006/wordml" xmlns:wps="http://schemas.microsoft.com/office/word/2010/wordprocessingShape" mc:Ignorable="w14 w15 w16se wp14">
+<w:numbering xmlns:wpc="http://schemas.microsoft.com/office/word/2010/wordprocessingCanvas" xmlns:mc="http://schemas.openxmlformats.org/markup-compatibility/2006" xmlns:o="urn:schemas-microsoft-com:office:office" xmlns:r="http://schemas.openxmlformats.org/officeDocument/2006/relationships" xmlns:m="http://schemas.openxmlformats.org/officeDocument/2006/math" xmlns:v="urn:schemas-microsoft-com:vml" xmlns:wp14="http://schemas.microsoft.com/office/word/2010/wordprocessingDrawing" xmlns:wp="http://schemas.openxmlformats.org/drawingml/2006/wordprocessingDrawing" xmlns:w10="urn:schemas-microsoft-com:office:word" xmlns:w="http://schemas.openxmlformats.org/wordprocessingml/2006/main" xmlns:w14="http://schemas.microsoft.com/office/word/2010/wordml" xmlns:w15="http://schemas.microsoft.com/office/word/2012/wordml" xmlns:wpg="http://schemas.microsoft.com/office/word/2010/wordprocessingGroup" xmlns:wpi="http://schemas.microsoft.com/office/word/2010/wordprocessingInk" xmlns:wne="http://schemas.microsoft.com/office/word/2006/wordml" xmlns:wps="http://schemas.microsoft.com/office/word/2010/wordprocessingShape" mc:Ignorable="w14 w15 wp14">
   <w:abstractNum w:abstractNumId="0" w15:restartNumberingAfterBreak="0">
     <w:nsid w:val="01CA4F67"/>
     <w:multiLevelType w:val="hybridMultilevel"/>
@@ -1798,7 +2927,7 @@
         <w:rFonts w:ascii="Symbol" w:hAnsi="Symbol" w:hint="default"/>
       </w:rPr>
     </w:lvl>
-    <w:lvl w:ilvl="1" w:tplc="04090003" w:tentative="1">
+    <w:lvl w:ilvl="1" w:tplc="04090003">
       <w:start w:val="1"/>
       <w:numFmt w:val="bullet"/>
       <w:lvlText w:val="o"/>
@@ -1896,6 +3025,232 @@
     </w:lvl>
   </w:abstractNum>
   <w:abstractNum w:abstractNumId="1" w15:restartNumberingAfterBreak="0">
+    <w:nsid w:val="0B2E09DA"/>
+    <w:multiLevelType w:val="hybridMultilevel"/>
+    <w:tmpl w:val="7E58981E"/>
+    <w:lvl w:ilvl="0" w:tplc="3A50759C">
+      <w:start w:val="2"/>
+      <w:numFmt w:val="bullet"/>
+      <w:lvlText w:val="-"/>
+      <w:lvlJc w:val="left"/>
+      <w:pPr>
+        <w:ind w:left="1800" w:hanging="360"/>
+      </w:pPr>
+      <w:rPr>
+        <w:rFonts w:ascii="Calibri" w:eastAsiaTheme="minorHAnsi" w:hAnsi="Calibri" w:cs="Calibri" w:hint="default"/>
+      </w:rPr>
+    </w:lvl>
+    <w:lvl w:ilvl="1" w:tplc="34090003" w:tentative="1">
+      <w:start w:val="1"/>
+      <w:numFmt w:val="bullet"/>
+      <w:lvlText w:val="o"/>
+      <w:lvlJc w:val="left"/>
+      <w:pPr>
+        <w:ind w:left="2520" w:hanging="360"/>
+      </w:pPr>
+      <w:rPr>
+        <w:rFonts w:ascii="Courier New" w:hAnsi="Courier New" w:cs="Courier New" w:hint="default"/>
+      </w:rPr>
+    </w:lvl>
+    <w:lvl w:ilvl="2" w:tplc="34090005" w:tentative="1">
+      <w:start w:val="1"/>
+      <w:numFmt w:val="bullet"/>
+      <w:lvlText w:val=""/>
+      <w:lvlJc w:val="left"/>
+      <w:pPr>
+        <w:ind w:left="3240" w:hanging="360"/>
+      </w:pPr>
+      <w:rPr>
+        <w:rFonts w:ascii="Wingdings" w:hAnsi="Wingdings" w:hint="default"/>
+      </w:rPr>
+    </w:lvl>
+    <w:lvl w:ilvl="3" w:tplc="34090001" w:tentative="1">
+      <w:start w:val="1"/>
+      <w:numFmt w:val="bullet"/>
+      <w:lvlText w:val=""/>
+      <w:lvlJc w:val="left"/>
+      <w:pPr>
+        <w:ind w:left="3960" w:hanging="360"/>
+      </w:pPr>
+      <w:rPr>
+        <w:rFonts w:ascii="Symbol" w:hAnsi="Symbol" w:hint="default"/>
+      </w:rPr>
+    </w:lvl>
+    <w:lvl w:ilvl="4" w:tplc="34090003" w:tentative="1">
+      <w:start w:val="1"/>
+      <w:numFmt w:val="bullet"/>
+      <w:lvlText w:val="o"/>
+      <w:lvlJc w:val="left"/>
+      <w:pPr>
+        <w:ind w:left="4680" w:hanging="360"/>
+      </w:pPr>
+      <w:rPr>
+        <w:rFonts w:ascii="Courier New" w:hAnsi="Courier New" w:cs="Courier New" w:hint="default"/>
+      </w:rPr>
+    </w:lvl>
+    <w:lvl w:ilvl="5" w:tplc="34090005" w:tentative="1">
+      <w:start w:val="1"/>
+      <w:numFmt w:val="bullet"/>
+      <w:lvlText w:val=""/>
+      <w:lvlJc w:val="left"/>
+      <w:pPr>
+        <w:ind w:left="5400" w:hanging="360"/>
+      </w:pPr>
+      <w:rPr>
+        <w:rFonts w:ascii="Wingdings" w:hAnsi="Wingdings" w:hint="default"/>
+      </w:rPr>
+    </w:lvl>
+    <w:lvl w:ilvl="6" w:tplc="34090001" w:tentative="1">
+      <w:start w:val="1"/>
+      <w:numFmt w:val="bullet"/>
+      <w:lvlText w:val=""/>
+      <w:lvlJc w:val="left"/>
+      <w:pPr>
+        <w:ind w:left="6120" w:hanging="360"/>
+      </w:pPr>
+      <w:rPr>
+        <w:rFonts w:ascii="Symbol" w:hAnsi="Symbol" w:hint="default"/>
+      </w:rPr>
+    </w:lvl>
+    <w:lvl w:ilvl="7" w:tplc="34090003" w:tentative="1">
+      <w:start w:val="1"/>
+      <w:numFmt w:val="bullet"/>
+      <w:lvlText w:val="o"/>
+      <w:lvlJc w:val="left"/>
+      <w:pPr>
+        <w:ind w:left="6840" w:hanging="360"/>
+      </w:pPr>
+      <w:rPr>
+        <w:rFonts w:ascii="Courier New" w:hAnsi="Courier New" w:cs="Courier New" w:hint="default"/>
+      </w:rPr>
+    </w:lvl>
+    <w:lvl w:ilvl="8" w:tplc="34090005" w:tentative="1">
+      <w:start w:val="1"/>
+      <w:numFmt w:val="bullet"/>
+      <w:lvlText w:val=""/>
+      <w:lvlJc w:val="left"/>
+      <w:pPr>
+        <w:ind w:left="7560" w:hanging="360"/>
+      </w:pPr>
+      <w:rPr>
+        <w:rFonts w:ascii="Wingdings" w:hAnsi="Wingdings" w:hint="default"/>
+      </w:rPr>
+    </w:lvl>
+  </w:abstractNum>
+  <w:abstractNum w:abstractNumId="2" w15:restartNumberingAfterBreak="0">
+    <w:nsid w:val="0FB256F0"/>
+    <w:multiLevelType w:val="hybridMultilevel"/>
+    <w:tmpl w:val="DD382ACE"/>
+    <w:lvl w:ilvl="0" w:tplc="34090001">
+      <w:start w:val="1"/>
+      <w:numFmt w:val="bullet"/>
+      <w:lvlText w:val=""/>
+      <w:lvlJc w:val="left"/>
+      <w:pPr>
+        <w:ind w:left="720" w:hanging="360"/>
+      </w:pPr>
+      <w:rPr>
+        <w:rFonts w:ascii="Symbol" w:hAnsi="Symbol" w:hint="default"/>
+      </w:rPr>
+    </w:lvl>
+    <w:lvl w:ilvl="1" w:tplc="34090003">
+      <w:start w:val="1"/>
+      <w:numFmt w:val="bullet"/>
+      <w:lvlText w:val="o"/>
+      <w:lvlJc w:val="left"/>
+      <w:pPr>
+        <w:ind w:left="1440" w:hanging="360"/>
+      </w:pPr>
+      <w:rPr>
+        <w:rFonts w:ascii="Courier New" w:hAnsi="Courier New" w:cs="Courier New" w:hint="default"/>
+      </w:rPr>
+    </w:lvl>
+    <w:lvl w:ilvl="2" w:tplc="34090005" w:tentative="1">
+      <w:start w:val="1"/>
+      <w:numFmt w:val="bullet"/>
+      <w:lvlText w:val=""/>
+      <w:lvlJc w:val="left"/>
+      <w:pPr>
+        <w:ind w:left="2160" w:hanging="360"/>
+      </w:pPr>
+      <w:rPr>
+        <w:rFonts w:ascii="Wingdings" w:hAnsi="Wingdings" w:hint="default"/>
+      </w:rPr>
+    </w:lvl>
+    <w:lvl w:ilvl="3" w:tplc="34090001" w:tentative="1">
+      <w:start w:val="1"/>
+      <w:numFmt w:val="bullet"/>
+      <w:lvlText w:val=""/>
+      <w:lvlJc w:val="left"/>
+      <w:pPr>
+        <w:ind w:left="2880" w:hanging="360"/>
+      </w:pPr>
+      <w:rPr>
+        <w:rFonts w:ascii="Symbol" w:hAnsi="Symbol" w:hint="default"/>
+      </w:rPr>
+    </w:lvl>
+    <w:lvl w:ilvl="4" w:tplc="34090003" w:tentative="1">
+      <w:start w:val="1"/>
+      <w:numFmt w:val="bullet"/>
+      <w:lvlText w:val="o"/>
+      <w:lvlJc w:val="left"/>
+      <w:pPr>
+        <w:ind w:left="3600" w:hanging="360"/>
+      </w:pPr>
+      <w:rPr>
+        <w:rFonts w:ascii="Courier New" w:hAnsi="Courier New" w:cs="Courier New" w:hint="default"/>
+      </w:rPr>
+    </w:lvl>
+    <w:lvl w:ilvl="5" w:tplc="34090005" w:tentative="1">
+      <w:start w:val="1"/>
+      <w:numFmt w:val="bullet"/>
+      <w:lvlText w:val=""/>
+      <w:lvlJc w:val="left"/>
+      <w:pPr>
+        <w:ind w:left="4320" w:hanging="360"/>
+      </w:pPr>
+      <w:rPr>
+        <w:rFonts w:ascii="Wingdings" w:hAnsi="Wingdings" w:hint="default"/>
+      </w:rPr>
+    </w:lvl>
+    <w:lvl w:ilvl="6" w:tplc="34090001" w:tentative="1">
+      <w:start w:val="1"/>
+      <w:numFmt w:val="bullet"/>
+      <w:lvlText w:val=""/>
+      <w:lvlJc w:val="left"/>
+      <w:pPr>
+        <w:ind w:left="5040" w:hanging="360"/>
+      </w:pPr>
+      <w:rPr>
+        <w:rFonts w:ascii="Symbol" w:hAnsi="Symbol" w:hint="default"/>
+      </w:rPr>
+    </w:lvl>
+    <w:lvl w:ilvl="7" w:tplc="34090003" w:tentative="1">
+      <w:start w:val="1"/>
+      <w:numFmt w:val="bullet"/>
+      <w:lvlText w:val="o"/>
+      <w:lvlJc w:val="left"/>
+      <w:pPr>
+        <w:ind w:left="5760" w:hanging="360"/>
+      </w:pPr>
+      <w:rPr>
+        <w:rFonts w:ascii="Courier New" w:hAnsi="Courier New" w:cs="Courier New" w:hint="default"/>
+      </w:rPr>
+    </w:lvl>
+    <w:lvl w:ilvl="8" w:tplc="34090005" w:tentative="1">
+      <w:start w:val="1"/>
+      <w:numFmt w:val="bullet"/>
+      <w:lvlText w:val=""/>
+      <w:lvlJc w:val="left"/>
+      <w:pPr>
+        <w:ind w:left="6480" w:hanging="360"/>
+      </w:pPr>
+      <w:rPr>
+        <w:rFonts w:ascii="Wingdings" w:hAnsi="Wingdings" w:hint="default"/>
+      </w:rPr>
+    </w:lvl>
+  </w:abstractNum>
+  <w:abstractNum w:abstractNumId="3" w15:restartNumberingAfterBreak="0">
     <w:nsid w:val="12DE0D00"/>
     <w:multiLevelType w:val="hybridMultilevel"/>
     <w:tmpl w:val="FC60B686"/>
@@ -2008,7 +3363,7 @@
       </w:rPr>
     </w:lvl>
   </w:abstractNum>
-  <w:abstractNum w:abstractNumId="2" w15:restartNumberingAfterBreak="0">
+  <w:abstractNum w:abstractNumId="4" w15:restartNumberingAfterBreak="0">
     <w:nsid w:val="14856DE0"/>
     <w:multiLevelType w:val="hybridMultilevel"/>
     <w:tmpl w:val="AAE2195A"/>
@@ -2121,7 +3476,233 @@
       </w:rPr>
     </w:lvl>
   </w:abstractNum>
-  <w:abstractNum w:abstractNumId="3" w15:restartNumberingAfterBreak="0">
+  <w:abstractNum w:abstractNumId="5" w15:restartNumberingAfterBreak="0">
+    <w:nsid w:val="186B0437"/>
+    <w:multiLevelType w:val="hybridMultilevel"/>
+    <w:tmpl w:val="DCE283FE"/>
+    <w:lvl w:ilvl="0" w:tplc="34090001">
+      <w:start w:val="1"/>
+      <w:numFmt w:val="bullet"/>
+      <w:lvlText w:val=""/>
+      <w:lvlJc w:val="left"/>
+      <w:pPr>
+        <w:ind w:left="2160" w:hanging="360"/>
+      </w:pPr>
+      <w:rPr>
+        <w:rFonts w:ascii="Symbol" w:hAnsi="Symbol" w:hint="default"/>
+      </w:rPr>
+    </w:lvl>
+    <w:lvl w:ilvl="1" w:tplc="34090003" w:tentative="1">
+      <w:start w:val="1"/>
+      <w:numFmt w:val="bullet"/>
+      <w:lvlText w:val="o"/>
+      <w:lvlJc w:val="left"/>
+      <w:pPr>
+        <w:ind w:left="2880" w:hanging="360"/>
+      </w:pPr>
+      <w:rPr>
+        <w:rFonts w:ascii="Courier New" w:hAnsi="Courier New" w:cs="Courier New" w:hint="default"/>
+      </w:rPr>
+    </w:lvl>
+    <w:lvl w:ilvl="2" w:tplc="34090005" w:tentative="1">
+      <w:start w:val="1"/>
+      <w:numFmt w:val="bullet"/>
+      <w:lvlText w:val=""/>
+      <w:lvlJc w:val="left"/>
+      <w:pPr>
+        <w:ind w:left="3600" w:hanging="360"/>
+      </w:pPr>
+      <w:rPr>
+        <w:rFonts w:ascii="Wingdings" w:hAnsi="Wingdings" w:hint="default"/>
+      </w:rPr>
+    </w:lvl>
+    <w:lvl w:ilvl="3" w:tplc="34090001" w:tentative="1">
+      <w:start w:val="1"/>
+      <w:numFmt w:val="bullet"/>
+      <w:lvlText w:val=""/>
+      <w:lvlJc w:val="left"/>
+      <w:pPr>
+        <w:ind w:left="4320" w:hanging="360"/>
+      </w:pPr>
+      <w:rPr>
+        <w:rFonts w:ascii="Symbol" w:hAnsi="Symbol" w:hint="default"/>
+      </w:rPr>
+    </w:lvl>
+    <w:lvl w:ilvl="4" w:tplc="34090003" w:tentative="1">
+      <w:start w:val="1"/>
+      <w:numFmt w:val="bullet"/>
+      <w:lvlText w:val="o"/>
+      <w:lvlJc w:val="left"/>
+      <w:pPr>
+        <w:ind w:left="5040" w:hanging="360"/>
+      </w:pPr>
+      <w:rPr>
+        <w:rFonts w:ascii="Courier New" w:hAnsi="Courier New" w:cs="Courier New" w:hint="default"/>
+      </w:rPr>
+    </w:lvl>
+    <w:lvl w:ilvl="5" w:tplc="34090005" w:tentative="1">
+      <w:start w:val="1"/>
+      <w:numFmt w:val="bullet"/>
+      <w:lvlText w:val=""/>
+      <w:lvlJc w:val="left"/>
+      <w:pPr>
+        <w:ind w:left="5760" w:hanging="360"/>
+      </w:pPr>
+      <w:rPr>
+        <w:rFonts w:ascii="Wingdings" w:hAnsi="Wingdings" w:hint="default"/>
+      </w:rPr>
+    </w:lvl>
+    <w:lvl w:ilvl="6" w:tplc="34090001" w:tentative="1">
+      <w:start w:val="1"/>
+      <w:numFmt w:val="bullet"/>
+      <w:lvlText w:val=""/>
+      <w:lvlJc w:val="left"/>
+      <w:pPr>
+        <w:ind w:left="6480" w:hanging="360"/>
+      </w:pPr>
+      <w:rPr>
+        <w:rFonts w:ascii="Symbol" w:hAnsi="Symbol" w:hint="default"/>
+      </w:rPr>
+    </w:lvl>
+    <w:lvl w:ilvl="7" w:tplc="34090003" w:tentative="1">
+      <w:start w:val="1"/>
+      <w:numFmt w:val="bullet"/>
+      <w:lvlText w:val="o"/>
+      <w:lvlJc w:val="left"/>
+      <w:pPr>
+        <w:ind w:left="7200" w:hanging="360"/>
+      </w:pPr>
+      <w:rPr>
+        <w:rFonts w:ascii="Courier New" w:hAnsi="Courier New" w:cs="Courier New" w:hint="default"/>
+      </w:rPr>
+    </w:lvl>
+    <w:lvl w:ilvl="8" w:tplc="34090005" w:tentative="1">
+      <w:start w:val="1"/>
+      <w:numFmt w:val="bullet"/>
+      <w:lvlText w:val=""/>
+      <w:lvlJc w:val="left"/>
+      <w:pPr>
+        <w:ind w:left="7920" w:hanging="360"/>
+      </w:pPr>
+      <w:rPr>
+        <w:rFonts w:ascii="Wingdings" w:hAnsi="Wingdings" w:hint="default"/>
+      </w:rPr>
+    </w:lvl>
+  </w:abstractNum>
+  <w:abstractNum w:abstractNumId="6" w15:restartNumberingAfterBreak="0">
+    <w:nsid w:val="1B6C378B"/>
+    <w:multiLevelType w:val="hybridMultilevel"/>
+    <w:tmpl w:val="02885D78"/>
+    <w:lvl w:ilvl="0" w:tplc="34090001">
+      <w:start w:val="1"/>
+      <w:numFmt w:val="bullet"/>
+      <w:lvlText w:val=""/>
+      <w:lvlJc w:val="left"/>
+      <w:pPr>
+        <w:ind w:left="2160" w:hanging="360"/>
+      </w:pPr>
+      <w:rPr>
+        <w:rFonts w:ascii="Symbol" w:hAnsi="Symbol" w:hint="default"/>
+      </w:rPr>
+    </w:lvl>
+    <w:lvl w:ilvl="1" w:tplc="34090003" w:tentative="1">
+      <w:start w:val="1"/>
+      <w:numFmt w:val="bullet"/>
+      <w:lvlText w:val="o"/>
+      <w:lvlJc w:val="left"/>
+      <w:pPr>
+        <w:ind w:left="2880" w:hanging="360"/>
+      </w:pPr>
+      <w:rPr>
+        <w:rFonts w:ascii="Courier New" w:hAnsi="Courier New" w:cs="Courier New" w:hint="default"/>
+      </w:rPr>
+    </w:lvl>
+    <w:lvl w:ilvl="2" w:tplc="34090005" w:tentative="1">
+      <w:start w:val="1"/>
+      <w:numFmt w:val="bullet"/>
+      <w:lvlText w:val=""/>
+      <w:lvlJc w:val="left"/>
+      <w:pPr>
+        <w:ind w:left="3600" w:hanging="360"/>
+      </w:pPr>
+      <w:rPr>
+        <w:rFonts w:ascii="Wingdings" w:hAnsi="Wingdings" w:hint="default"/>
+      </w:rPr>
+    </w:lvl>
+    <w:lvl w:ilvl="3" w:tplc="34090001" w:tentative="1">
+      <w:start w:val="1"/>
+      <w:numFmt w:val="bullet"/>
+      <w:lvlText w:val=""/>
+      <w:lvlJc w:val="left"/>
+      <w:pPr>
+        <w:ind w:left="4320" w:hanging="360"/>
+      </w:pPr>
+      <w:rPr>
+        <w:rFonts w:ascii="Symbol" w:hAnsi="Symbol" w:hint="default"/>
+      </w:rPr>
+    </w:lvl>
+    <w:lvl w:ilvl="4" w:tplc="34090003" w:tentative="1">
+      <w:start w:val="1"/>
+      <w:numFmt w:val="bullet"/>
+      <w:lvlText w:val="o"/>
+      <w:lvlJc w:val="left"/>
+      <w:pPr>
+        <w:ind w:left="5040" w:hanging="360"/>
+      </w:pPr>
+      <w:rPr>
+        <w:rFonts w:ascii="Courier New" w:hAnsi="Courier New" w:cs="Courier New" w:hint="default"/>
+      </w:rPr>
+    </w:lvl>
+    <w:lvl w:ilvl="5" w:tplc="34090005" w:tentative="1">
+      <w:start w:val="1"/>
+      <w:numFmt w:val="bullet"/>
+      <w:lvlText w:val=""/>
+      <w:lvlJc w:val="left"/>
+      <w:pPr>
+        <w:ind w:left="5760" w:hanging="360"/>
+      </w:pPr>
+      <w:rPr>
+        <w:rFonts w:ascii="Wingdings" w:hAnsi="Wingdings" w:hint="default"/>
+      </w:rPr>
+    </w:lvl>
+    <w:lvl w:ilvl="6" w:tplc="34090001" w:tentative="1">
+      <w:start w:val="1"/>
+      <w:numFmt w:val="bullet"/>
+      <w:lvlText w:val=""/>
+      <w:lvlJc w:val="left"/>
+      <w:pPr>
+        <w:ind w:left="6480" w:hanging="360"/>
+      </w:pPr>
+      <w:rPr>
+        <w:rFonts w:ascii="Symbol" w:hAnsi="Symbol" w:hint="default"/>
+      </w:rPr>
+    </w:lvl>
+    <w:lvl w:ilvl="7" w:tplc="34090003" w:tentative="1">
+      <w:start w:val="1"/>
+      <w:numFmt w:val="bullet"/>
+      <w:lvlText w:val="o"/>
+      <w:lvlJc w:val="left"/>
+      <w:pPr>
+        <w:ind w:left="7200" w:hanging="360"/>
+      </w:pPr>
+      <w:rPr>
+        <w:rFonts w:ascii="Courier New" w:hAnsi="Courier New" w:cs="Courier New" w:hint="default"/>
+      </w:rPr>
+    </w:lvl>
+    <w:lvl w:ilvl="8" w:tplc="34090005" w:tentative="1">
+      <w:start w:val="1"/>
+      <w:numFmt w:val="bullet"/>
+      <w:lvlText w:val=""/>
+      <w:lvlJc w:val="left"/>
+      <w:pPr>
+        <w:ind w:left="7920" w:hanging="360"/>
+      </w:pPr>
+      <w:rPr>
+        <w:rFonts w:ascii="Wingdings" w:hAnsi="Wingdings" w:hint="default"/>
+      </w:rPr>
+    </w:lvl>
+  </w:abstractNum>
+  <w:abstractNum w:abstractNumId="7" w15:restartNumberingAfterBreak="0">
     <w:nsid w:val="2973558E"/>
     <w:multiLevelType w:val="hybridMultilevel"/>
     <w:tmpl w:val="FD566FCC"/>
@@ -2234,7 +3815,120 @@
       </w:rPr>
     </w:lvl>
   </w:abstractNum>
-  <w:abstractNum w:abstractNumId="4" w15:restartNumberingAfterBreak="0">
+  <w:abstractNum w:abstractNumId="8" w15:restartNumberingAfterBreak="0">
+    <w:nsid w:val="2B645D3B"/>
+    <w:multiLevelType w:val="hybridMultilevel"/>
+    <w:tmpl w:val="DEE208E6"/>
+    <w:lvl w:ilvl="0" w:tplc="34090001">
+      <w:start w:val="1"/>
+      <w:numFmt w:val="bullet"/>
+      <w:lvlText w:val=""/>
+      <w:lvlJc w:val="left"/>
+      <w:pPr>
+        <w:ind w:left="2160" w:hanging="360"/>
+      </w:pPr>
+      <w:rPr>
+        <w:rFonts w:ascii="Symbol" w:hAnsi="Symbol" w:hint="default"/>
+      </w:rPr>
+    </w:lvl>
+    <w:lvl w:ilvl="1" w:tplc="34090003" w:tentative="1">
+      <w:start w:val="1"/>
+      <w:numFmt w:val="bullet"/>
+      <w:lvlText w:val="o"/>
+      <w:lvlJc w:val="left"/>
+      <w:pPr>
+        <w:ind w:left="2880" w:hanging="360"/>
+      </w:pPr>
+      <w:rPr>
+        <w:rFonts w:ascii="Courier New" w:hAnsi="Courier New" w:cs="Courier New" w:hint="default"/>
+      </w:rPr>
+    </w:lvl>
+    <w:lvl w:ilvl="2" w:tplc="34090005" w:tentative="1">
+      <w:start w:val="1"/>
+      <w:numFmt w:val="bullet"/>
+      <w:lvlText w:val=""/>
+      <w:lvlJc w:val="left"/>
+      <w:pPr>
+        <w:ind w:left="3600" w:hanging="360"/>
+      </w:pPr>
+      <w:rPr>
+        <w:rFonts w:ascii="Wingdings" w:hAnsi="Wingdings" w:hint="default"/>
+      </w:rPr>
+    </w:lvl>
+    <w:lvl w:ilvl="3" w:tplc="34090001" w:tentative="1">
+      <w:start w:val="1"/>
+      <w:numFmt w:val="bullet"/>
+      <w:lvlText w:val=""/>
+      <w:lvlJc w:val="left"/>
+      <w:pPr>
+        <w:ind w:left="4320" w:hanging="360"/>
+      </w:pPr>
+      <w:rPr>
+        <w:rFonts w:ascii="Symbol" w:hAnsi="Symbol" w:hint="default"/>
+      </w:rPr>
+    </w:lvl>
+    <w:lvl w:ilvl="4" w:tplc="34090003" w:tentative="1">
+      <w:start w:val="1"/>
+      <w:numFmt w:val="bullet"/>
+      <w:lvlText w:val="o"/>
+      <w:lvlJc w:val="left"/>
+      <w:pPr>
+        <w:ind w:left="5040" w:hanging="360"/>
+      </w:pPr>
+      <w:rPr>
+        <w:rFonts w:ascii="Courier New" w:hAnsi="Courier New" w:cs="Courier New" w:hint="default"/>
+      </w:rPr>
+    </w:lvl>
+    <w:lvl w:ilvl="5" w:tplc="34090005" w:tentative="1">
+      <w:start w:val="1"/>
+      <w:numFmt w:val="bullet"/>
+      <w:lvlText w:val=""/>
+      <w:lvlJc w:val="left"/>
+      <w:pPr>
+        <w:ind w:left="5760" w:hanging="360"/>
+      </w:pPr>
+      <w:rPr>
+        <w:rFonts w:ascii="Wingdings" w:hAnsi="Wingdings" w:hint="default"/>
+      </w:rPr>
+    </w:lvl>
+    <w:lvl w:ilvl="6" w:tplc="34090001" w:tentative="1">
+      <w:start w:val="1"/>
+      <w:numFmt w:val="bullet"/>
+      <w:lvlText w:val=""/>
+      <w:lvlJc w:val="left"/>
+      <w:pPr>
+        <w:ind w:left="6480" w:hanging="360"/>
+      </w:pPr>
+      <w:rPr>
+        <w:rFonts w:ascii="Symbol" w:hAnsi="Symbol" w:hint="default"/>
+      </w:rPr>
+    </w:lvl>
+    <w:lvl w:ilvl="7" w:tplc="34090003" w:tentative="1">
+      <w:start w:val="1"/>
+      <w:numFmt w:val="bullet"/>
+      <w:lvlText w:val="o"/>
+      <w:lvlJc w:val="left"/>
+      <w:pPr>
+        <w:ind w:left="7200" w:hanging="360"/>
+      </w:pPr>
+      <w:rPr>
+        <w:rFonts w:ascii="Courier New" w:hAnsi="Courier New" w:cs="Courier New" w:hint="default"/>
+      </w:rPr>
+    </w:lvl>
+    <w:lvl w:ilvl="8" w:tplc="34090005" w:tentative="1">
+      <w:start w:val="1"/>
+      <w:numFmt w:val="bullet"/>
+      <w:lvlText w:val=""/>
+      <w:lvlJc w:val="left"/>
+      <w:pPr>
+        <w:ind w:left="7920" w:hanging="360"/>
+      </w:pPr>
+      <w:rPr>
+        <w:rFonts w:ascii="Wingdings" w:hAnsi="Wingdings" w:hint="default"/>
+      </w:rPr>
+    </w:lvl>
+  </w:abstractNum>
+  <w:abstractNum w:abstractNumId="9" w15:restartNumberingAfterBreak="0">
     <w:nsid w:val="2DB06B90"/>
     <w:multiLevelType w:val="hybridMultilevel"/>
     <w:tmpl w:val="A634C54A"/>
@@ -2347,7 +4041,7 @@
       </w:rPr>
     </w:lvl>
   </w:abstractNum>
-  <w:abstractNum w:abstractNumId="5" w15:restartNumberingAfterBreak="0">
+  <w:abstractNum w:abstractNumId="10" w15:restartNumberingAfterBreak="0">
     <w:nsid w:val="31925AD5"/>
     <w:multiLevelType w:val="hybridMultilevel"/>
     <w:tmpl w:val="F2AC3ABC"/>
@@ -2460,7 +4154,7 @@
       </w:rPr>
     </w:lvl>
   </w:abstractNum>
-  <w:abstractNum w:abstractNumId="6" w15:restartNumberingAfterBreak="0">
+  <w:abstractNum w:abstractNumId="11" w15:restartNumberingAfterBreak="0">
     <w:nsid w:val="32227F40"/>
     <w:multiLevelType w:val="hybridMultilevel"/>
     <w:tmpl w:val="D93A16DA"/>
@@ -2573,7 +4267,7 @@
       </w:rPr>
     </w:lvl>
   </w:abstractNum>
-  <w:abstractNum w:abstractNumId="7" w15:restartNumberingAfterBreak="0">
+  <w:abstractNum w:abstractNumId="12" w15:restartNumberingAfterBreak="0">
     <w:nsid w:val="34F37FC7"/>
     <w:multiLevelType w:val="hybridMultilevel"/>
     <w:tmpl w:val="8278AE4A"/>
@@ -2686,7 +4380,120 @@
       </w:rPr>
     </w:lvl>
   </w:abstractNum>
-  <w:abstractNum w:abstractNumId="8" w15:restartNumberingAfterBreak="0">
+  <w:abstractNum w:abstractNumId="13" w15:restartNumberingAfterBreak="0">
+    <w:nsid w:val="3B2E078F"/>
+    <w:multiLevelType w:val="hybridMultilevel"/>
+    <w:tmpl w:val="4D88E8BE"/>
+    <w:lvl w:ilvl="0" w:tplc="3A50759C">
+      <w:start w:val="2"/>
+      <w:numFmt w:val="bullet"/>
+      <w:lvlText w:val="-"/>
+      <w:lvlJc w:val="left"/>
+      <w:pPr>
+        <w:ind w:left="1800" w:hanging="360"/>
+      </w:pPr>
+      <w:rPr>
+        <w:rFonts w:ascii="Calibri" w:eastAsiaTheme="minorHAnsi" w:hAnsi="Calibri" w:cs="Calibri" w:hint="default"/>
+      </w:rPr>
+    </w:lvl>
+    <w:lvl w:ilvl="1" w:tplc="34090003" w:tentative="1">
+      <w:start w:val="1"/>
+      <w:numFmt w:val="bullet"/>
+      <w:lvlText w:val="o"/>
+      <w:lvlJc w:val="left"/>
+      <w:pPr>
+        <w:ind w:left="1440" w:hanging="360"/>
+      </w:pPr>
+      <w:rPr>
+        <w:rFonts w:ascii="Courier New" w:hAnsi="Courier New" w:cs="Courier New" w:hint="default"/>
+      </w:rPr>
+    </w:lvl>
+    <w:lvl w:ilvl="2" w:tplc="34090005" w:tentative="1">
+      <w:start w:val="1"/>
+      <w:numFmt w:val="bullet"/>
+      <w:lvlText w:val=""/>
+      <w:lvlJc w:val="left"/>
+      <w:pPr>
+        <w:ind w:left="2160" w:hanging="360"/>
+      </w:pPr>
+      <w:rPr>
+        <w:rFonts w:ascii="Wingdings" w:hAnsi="Wingdings" w:hint="default"/>
+      </w:rPr>
+    </w:lvl>
+    <w:lvl w:ilvl="3" w:tplc="34090001" w:tentative="1">
+      <w:start w:val="1"/>
+      <w:numFmt w:val="bullet"/>
+      <w:lvlText w:val=""/>
+      <w:lvlJc w:val="left"/>
+      <w:pPr>
+        <w:ind w:left="2880" w:hanging="360"/>
+      </w:pPr>
+      <w:rPr>
+        <w:rFonts w:ascii="Symbol" w:hAnsi="Symbol" w:hint="default"/>
+      </w:rPr>
+    </w:lvl>
+    <w:lvl w:ilvl="4" w:tplc="34090003" w:tentative="1">
+      <w:start w:val="1"/>
+      <w:numFmt w:val="bullet"/>
+      <w:lvlText w:val="o"/>
+      <w:lvlJc w:val="left"/>
+      <w:pPr>
+        <w:ind w:left="3600" w:hanging="360"/>
+      </w:pPr>
+      <w:rPr>
+        <w:rFonts w:ascii="Courier New" w:hAnsi="Courier New" w:cs="Courier New" w:hint="default"/>
+      </w:rPr>
+    </w:lvl>
+    <w:lvl w:ilvl="5" w:tplc="34090005" w:tentative="1">
+      <w:start w:val="1"/>
+      <w:numFmt w:val="bullet"/>
+      <w:lvlText w:val=""/>
+      <w:lvlJc w:val="left"/>
+      <w:pPr>
+        <w:ind w:left="4320" w:hanging="360"/>
+      </w:pPr>
+      <w:rPr>
+        <w:rFonts w:ascii="Wingdings" w:hAnsi="Wingdings" w:hint="default"/>
+      </w:rPr>
+    </w:lvl>
+    <w:lvl w:ilvl="6" w:tplc="34090001" w:tentative="1">
+      <w:start w:val="1"/>
+      <w:numFmt w:val="bullet"/>
+      <w:lvlText w:val=""/>
+      <w:lvlJc w:val="left"/>
+      <w:pPr>
+        <w:ind w:left="5040" w:hanging="360"/>
+      </w:pPr>
+      <w:rPr>
+        <w:rFonts w:ascii="Symbol" w:hAnsi="Symbol" w:hint="default"/>
+      </w:rPr>
+    </w:lvl>
+    <w:lvl w:ilvl="7" w:tplc="34090003" w:tentative="1">
+      <w:start w:val="1"/>
+      <w:numFmt w:val="bullet"/>
+      <w:lvlText w:val="o"/>
+      <w:lvlJc w:val="left"/>
+      <w:pPr>
+        <w:ind w:left="5760" w:hanging="360"/>
+      </w:pPr>
+      <w:rPr>
+        <w:rFonts w:ascii="Courier New" w:hAnsi="Courier New" w:cs="Courier New" w:hint="default"/>
+      </w:rPr>
+    </w:lvl>
+    <w:lvl w:ilvl="8" w:tplc="34090005" w:tentative="1">
+      <w:start w:val="1"/>
+      <w:numFmt w:val="bullet"/>
+      <w:lvlText w:val=""/>
+      <w:lvlJc w:val="left"/>
+      <w:pPr>
+        <w:ind w:left="6480" w:hanging="360"/>
+      </w:pPr>
+      <w:rPr>
+        <w:rFonts w:ascii="Wingdings" w:hAnsi="Wingdings" w:hint="default"/>
+      </w:rPr>
+    </w:lvl>
+  </w:abstractNum>
+  <w:abstractNum w:abstractNumId="14" w15:restartNumberingAfterBreak="0">
     <w:nsid w:val="3C1B0C79"/>
     <w:multiLevelType w:val="hybridMultilevel"/>
     <w:tmpl w:val="48A0AEC0"/>
@@ -2799,7 +4606,7 @@
       </w:rPr>
     </w:lvl>
   </w:abstractNum>
-  <w:abstractNum w:abstractNumId="9" w15:restartNumberingAfterBreak="0">
+  <w:abstractNum w:abstractNumId="15" w15:restartNumberingAfterBreak="0">
     <w:nsid w:val="3F751AF1"/>
     <w:multiLevelType w:val="hybridMultilevel"/>
     <w:tmpl w:val="D928688E"/>
@@ -2912,7 +4719,120 @@
       </w:rPr>
     </w:lvl>
   </w:abstractNum>
-  <w:abstractNum w:abstractNumId="10" w15:restartNumberingAfterBreak="0">
+  <w:abstractNum w:abstractNumId="16" w15:restartNumberingAfterBreak="0">
+    <w:nsid w:val="43FD0FBF"/>
+    <w:multiLevelType w:val="hybridMultilevel"/>
+    <w:tmpl w:val="A0242754"/>
+    <w:lvl w:ilvl="0" w:tplc="34090005">
+      <w:start w:val="1"/>
+      <w:numFmt w:val="bullet"/>
+      <w:lvlText w:val=""/>
+      <w:lvlJc w:val="left"/>
+      <w:pPr>
+        <w:ind w:left="1440" w:hanging="360"/>
+      </w:pPr>
+      <w:rPr>
+        <w:rFonts w:ascii="Wingdings" w:hAnsi="Wingdings" w:hint="default"/>
+      </w:rPr>
+    </w:lvl>
+    <w:lvl w:ilvl="1" w:tplc="34090003" w:tentative="1">
+      <w:start w:val="1"/>
+      <w:numFmt w:val="bullet"/>
+      <w:lvlText w:val="o"/>
+      <w:lvlJc w:val="left"/>
+      <w:pPr>
+        <w:ind w:left="2160" w:hanging="360"/>
+      </w:pPr>
+      <w:rPr>
+        <w:rFonts w:ascii="Courier New" w:hAnsi="Courier New" w:cs="Courier New" w:hint="default"/>
+      </w:rPr>
+    </w:lvl>
+    <w:lvl w:ilvl="2" w:tplc="34090005" w:tentative="1">
+      <w:start w:val="1"/>
+      <w:numFmt w:val="bullet"/>
+      <w:lvlText w:val=""/>
+      <w:lvlJc w:val="left"/>
+      <w:pPr>
+        <w:ind w:left="2880" w:hanging="360"/>
+      </w:pPr>
+      <w:rPr>
+        <w:rFonts w:ascii="Wingdings" w:hAnsi="Wingdings" w:hint="default"/>
+      </w:rPr>
+    </w:lvl>
+    <w:lvl w:ilvl="3" w:tplc="34090001" w:tentative="1">
+      <w:start w:val="1"/>
+      <w:numFmt w:val="bullet"/>
+      <w:lvlText w:val=""/>
+      <w:lvlJc w:val="left"/>
+      <w:pPr>
+        <w:ind w:left="3600" w:hanging="360"/>
+      </w:pPr>
+      <w:rPr>
+        <w:rFonts w:ascii="Symbol" w:hAnsi="Symbol" w:hint="default"/>
+      </w:rPr>
+    </w:lvl>
+    <w:lvl w:ilvl="4" w:tplc="34090003" w:tentative="1">
+      <w:start w:val="1"/>
+      <w:numFmt w:val="bullet"/>
+      <w:lvlText w:val="o"/>
+      <w:lvlJc w:val="left"/>
+      <w:pPr>
+        <w:ind w:left="4320" w:hanging="360"/>
+      </w:pPr>
+      <w:rPr>
+        <w:rFonts w:ascii="Courier New" w:hAnsi="Courier New" w:cs="Courier New" w:hint="default"/>
+      </w:rPr>
+    </w:lvl>
+    <w:lvl w:ilvl="5" w:tplc="34090005" w:tentative="1">
+      <w:start w:val="1"/>
+      <w:numFmt w:val="bullet"/>
+      <w:lvlText w:val=""/>
+      <w:lvlJc w:val="left"/>
+      <w:pPr>
+        <w:ind w:left="5040" w:hanging="360"/>
+      </w:pPr>
+      <w:rPr>
+        <w:rFonts w:ascii="Wingdings" w:hAnsi="Wingdings" w:hint="default"/>
+      </w:rPr>
+    </w:lvl>
+    <w:lvl w:ilvl="6" w:tplc="34090001" w:tentative="1">
+      <w:start w:val="1"/>
+      <w:numFmt w:val="bullet"/>
+      <w:lvlText w:val=""/>
+      <w:lvlJc w:val="left"/>
+      <w:pPr>
+        <w:ind w:left="5760" w:hanging="360"/>
+      </w:pPr>
+      <w:rPr>
+        <w:rFonts w:ascii="Symbol" w:hAnsi="Symbol" w:hint="default"/>
+      </w:rPr>
+    </w:lvl>
+    <w:lvl w:ilvl="7" w:tplc="34090003" w:tentative="1">
+      <w:start w:val="1"/>
+      <w:numFmt w:val="bullet"/>
+      <w:lvlText w:val="o"/>
+      <w:lvlJc w:val="left"/>
+      <w:pPr>
+        <w:ind w:left="6480" w:hanging="360"/>
+      </w:pPr>
+      <w:rPr>
+        <w:rFonts w:ascii="Courier New" w:hAnsi="Courier New" w:cs="Courier New" w:hint="default"/>
+      </w:rPr>
+    </w:lvl>
+    <w:lvl w:ilvl="8" w:tplc="34090005" w:tentative="1">
+      <w:start w:val="1"/>
+      <w:numFmt w:val="bullet"/>
+      <w:lvlText w:val=""/>
+      <w:lvlJc w:val="left"/>
+      <w:pPr>
+        <w:ind w:left="7200" w:hanging="360"/>
+      </w:pPr>
+      <w:rPr>
+        <w:rFonts w:ascii="Wingdings" w:hAnsi="Wingdings" w:hint="default"/>
+      </w:rPr>
+    </w:lvl>
+  </w:abstractNum>
+  <w:abstractNum w:abstractNumId="17" w15:restartNumberingAfterBreak="0">
     <w:nsid w:val="46ED3680"/>
     <w:multiLevelType w:val="hybridMultilevel"/>
     <w:tmpl w:val="046CE4FC"/>
@@ -3025,7 +4945,7 @@
       </w:rPr>
     </w:lvl>
   </w:abstractNum>
-  <w:abstractNum w:abstractNumId="11" w15:restartNumberingAfterBreak="0">
+  <w:abstractNum w:abstractNumId="18" w15:restartNumberingAfterBreak="0">
     <w:nsid w:val="4E78214A"/>
     <w:multiLevelType w:val="hybridMultilevel"/>
     <w:tmpl w:val="AF20EE8E"/>
@@ -3138,7 +5058,7 @@
       </w:rPr>
     </w:lvl>
   </w:abstractNum>
-  <w:abstractNum w:abstractNumId="12" w15:restartNumberingAfterBreak="0">
+  <w:abstractNum w:abstractNumId="19" w15:restartNumberingAfterBreak="0">
     <w:nsid w:val="4F425605"/>
     <w:multiLevelType w:val="hybridMultilevel"/>
     <w:tmpl w:val="996EC098"/>
@@ -3251,7 +5171,7 @@
       </w:rPr>
     </w:lvl>
   </w:abstractNum>
-  <w:abstractNum w:abstractNumId="13" w15:restartNumberingAfterBreak="0">
+  <w:abstractNum w:abstractNumId="20" w15:restartNumberingAfterBreak="0">
     <w:nsid w:val="58AF0653"/>
     <w:multiLevelType w:val="hybridMultilevel"/>
     <w:tmpl w:val="B7E0B56A"/>
@@ -3364,7 +5284,7 @@
       </w:rPr>
     </w:lvl>
   </w:abstractNum>
-  <w:abstractNum w:abstractNumId="14" w15:restartNumberingAfterBreak="0">
+  <w:abstractNum w:abstractNumId="21" w15:restartNumberingAfterBreak="0">
     <w:nsid w:val="5C706CBA"/>
     <w:multiLevelType w:val="hybridMultilevel"/>
     <w:tmpl w:val="D6B43A86"/>
@@ -3477,7 +5397,233 @@
       </w:rPr>
     </w:lvl>
   </w:abstractNum>
-  <w:abstractNum w:abstractNumId="15" w15:restartNumberingAfterBreak="0">
+  <w:abstractNum w:abstractNumId="22" w15:restartNumberingAfterBreak="0">
+    <w:nsid w:val="601972F6"/>
+    <w:multiLevelType w:val="hybridMultilevel"/>
+    <w:tmpl w:val="5554D634"/>
+    <w:lvl w:ilvl="0" w:tplc="34090001">
+      <w:start w:val="1"/>
+      <w:numFmt w:val="bullet"/>
+      <w:lvlText w:val=""/>
+      <w:lvlJc w:val="left"/>
+      <w:pPr>
+        <w:ind w:left="720" w:hanging="360"/>
+      </w:pPr>
+      <w:rPr>
+        <w:rFonts w:ascii="Symbol" w:hAnsi="Symbol" w:hint="default"/>
+      </w:rPr>
+    </w:lvl>
+    <w:lvl w:ilvl="1" w:tplc="34090003">
+      <w:start w:val="1"/>
+      <w:numFmt w:val="bullet"/>
+      <w:lvlText w:val="o"/>
+      <w:lvlJc w:val="left"/>
+      <w:pPr>
+        <w:ind w:left="1440" w:hanging="360"/>
+      </w:pPr>
+      <w:rPr>
+        <w:rFonts w:ascii="Courier New" w:hAnsi="Courier New" w:cs="Courier New" w:hint="default"/>
+      </w:rPr>
+    </w:lvl>
+    <w:lvl w:ilvl="2" w:tplc="34090005">
+      <w:start w:val="1"/>
+      <w:numFmt w:val="bullet"/>
+      <w:lvlText w:val=""/>
+      <w:lvlJc w:val="left"/>
+      <w:pPr>
+        <w:ind w:left="2160" w:hanging="360"/>
+      </w:pPr>
+      <w:rPr>
+        <w:rFonts w:ascii="Wingdings" w:hAnsi="Wingdings" w:hint="default"/>
+      </w:rPr>
+    </w:lvl>
+    <w:lvl w:ilvl="3" w:tplc="34090001" w:tentative="1">
+      <w:start w:val="1"/>
+      <w:numFmt w:val="bullet"/>
+      <w:lvlText w:val=""/>
+      <w:lvlJc w:val="left"/>
+      <w:pPr>
+        <w:ind w:left="2880" w:hanging="360"/>
+      </w:pPr>
+      <w:rPr>
+        <w:rFonts w:ascii="Symbol" w:hAnsi="Symbol" w:hint="default"/>
+      </w:rPr>
+    </w:lvl>
+    <w:lvl w:ilvl="4" w:tplc="34090003" w:tentative="1">
+      <w:start w:val="1"/>
+      <w:numFmt w:val="bullet"/>
+      <w:lvlText w:val="o"/>
+      <w:lvlJc w:val="left"/>
+      <w:pPr>
+        <w:ind w:left="3600" w:hanging="360"/>
+      </w:pPr>
+      <w:rPr>
+        <w:rFonts w:ascii="Courier New" w:hAnsi="Courier New" w:cs="Courier New" w:hint="default"/>
+      </w:rPr>
+    </w:lvl>
+    <w:lvl w:ilvl="5" w:tplc="34090005" w:tentative="1">
+      <w:start w:val="1"/>
+      <w:numFmt w:val="bullet"/>
+      <w:lvlText w:val=""/>
+      <w:lvlJc w:val="left"/>
+      <w:pPr>
+        <w:ind w:left="4320" w:hanging="360"/>
+      </w:pPr>
+      <w:rPr>
+        <w:rFonts w:ascii="Wingdings" w:hAnsi="Wingdings" w:hint="default"/>
+      </w:rPr>
+    </w:lvl>
+    <w:lvl w:ilvl="6" w:tplc="34090001" w:tentative="1">
+      <w:start w:val="1"/>
+      <w:numFmt w:val="bullet"/>
+      <w:lvlText w:val=""/>
+      <w:lvlJc w:val="left"/>
+      <w:pPr>
+        <w:ind w:left="5040" w:hanging="360"/>
+      </w:pPr>
+      <w:rPr>
+        <w:rFonts w:ascii="Symbol" w:hAnsi="Symbol" w:hint="default"/>
+      </w:rPr>
+    </w:lvl>
+    <w:lvl w:ilvl="7" w:tplc="34090003" w:tentative="1">
+      <w:start w:val="1"/>
+      <w:numFmt w:val="bullet"/>
+      <w:lvlText w:val="o"/>
+      <w:lvlJc w:val="left"/>
+      <w:pPr>
+        <w:ind w:left="5760" w:hanging="360"/>
+      </w:pPr>
+      <w:rPr>
+        <w:rFonts w:ascii="Courier New" w:hAnsi="Courier New" w:cs="Courier New" w:hint="default"/>
+      </w:rPr>
+    </w:lvl>
+    <w:lvl w:ilvl="8" w:tplc="34090005" w:tentative="1">
+      <w:start w:val="1"/>
+      <w:numFmt w:val="bullet"/>
+      <w:lvlText w:val=""/>
+      <w:lvlJc w:val="left"/>
+      <w:pPr>
+        <w:ind w:left="6480" w:hanging="360"/>
+      </w:pPr>
+      <w:rPr>
+        <w:rFonts w:ascii="Wingdings" w:hAnsi="Wingdings" w:hint="default"/>
+      </w:rPr>
+    </w:lvl>
+  </w:abstractNum>
+  <w:abstractNum w:abstractNumId="23" w15:restartNumberingAfterBreak="0">
+    <w:nsid w:val="611533B1"/>
+    <w:multiLevelType w:val="hybridMultilevel"/>
+    <w:tmpl w:val="AD6A3022"/>
+    <w:lvl w:ilvl="0" w:tplc="34090005">
+      <w:start w:val="1"/>
+      <w:numFmt w:val="bullet"/>
+      <w:lvlText w:val=""/>
+      <w:lvlJc w:val="left"/>
+      <w:pPr>
+        <w:ind w:left="1440" w:hanging="360"/>
+      </w:pPr>
+      <w:rPr>
+        <w:rFonts w:ascii="Wingdings" w:hAnsi="Wingdings" w:hint="default"/>
+      </w:rPr>
+    </w:lvl>
+    <w:lvl w:ilvl="1" w:tplc="34090003">
+      <w:start w:val="1"/>
+      <w:numFmt w:val="bullet"/>
+      <w:lvlText w:val="o"/>
+      <w:lvlJc w:val="left"/>
+      <w:pPr>
+        <w:ind w:left="2160" w:hanging="360"/>
+      </w:pPr>
+      <w:rPr>
+        <w:rFonts w:ascii="Courier New" w:hAnsi="Courier New" w:cs="Courier New" w:hint="default"/>
+      </w:rPr>
+    </w:lvl>
+    <w:lvl w:ilvl="2" w:tplc="34090005" w:tentative="1">
+      <w:start w:val="1"/>
+      <w:numFmt w:val="bullet"/>
+      <w:lvlText w:val=""/>
+      <w:lvlJc w:val="left"/>
+      <w:pPr>
+        <w:ind w:left="2880" w:hanging="360"/>
+      </w:pPr>
+      <w:rPr>
+        <w:rFonts w:ascii="Wingdings" w:hAnsi="Wingdings" w:hint="default"/>
+      </w:rPr>
+    </w:lvl>
+    <w:lvl w:ilvl="3" w:tplc="34090001" w:tentative="1">
+      <w:start w:val="1"/>
+      <w:numFmt w:val="bullet"/>
+      <w:lvlText w:val=""/>
+      <w:lvlJc w:val="left"/>
+      <w:pPr>
+        <w:ind w:left="3600" w:hanging="360"/>
+      </w:pPr>
+      <w:rPr>
+        <w:rFonts w:ascii="Symbol" w:hAnsi="Symbol" w:hint="default"/>
+      </w:rPr>
+    </w:lvl>
+    <w:lvl w:ilvl="4" w:tplc="34090003" w:tentative="1">
+      <w:start w:val="1"/>
+      <w:numFmt w:val="bullet"/>
+      <w:lvlText w:val="o"/>
+      <w:lvlJc w:val="left"/>
+      <w:pPr>
+        <w:ind w:left="4320" w:hanging="360"/>
+      </w:pPr>
+      <w:rPr>
+        <w:rFonts w:ascii="Courier New" w:hAnsi="Courier New" w:cs="Courier New" w:hint="default"/>
+      </w:rPr>
+    </w:lvl>
+    <w:lvl w:ilvl="5" w:tplc="34090005" w:tentative="1">
+      <w:start w:val="1"/>
+      <w:numFmt w:val="bullet"/>
+      <w:lvlText w:val=""/>
+      <w:lvlJc w:val="left"/>
+      <w:pPr>
+        <w:ind w:left="5040" w:hanging="360"/>
+      </w:pPr>
+      <w:rPr>
+        <w:rFonts w:ascii="Wingdings" w:hAnsi="Wingdings" w:hint="default"/>
+      </w:rPr>
+    </w:lvl>
+    <w:lvl w:ilvl="6" w:tplc="34090001" w:tentative="1">
+      <w:start w:val="1"/>
+      <w:numFmt w:val="bullet"/>
+      <w:lvlText w:val=""/>
+      <w:lvlJc w:val="left"/>
+      <w:pPr>
+        <w:ind w:left="5760" w:hanging="360"/>
+      </w:pPr>
+      <w:rPr>
+        <w:rFonts w:ascii="Symbol" w:hAnsi="Symbol" w:hint="default"/>
+      </w:rPr>
+    </w:lvl>
+    <w:lvl w:ilvl="7" w:tplc="34090003" w:tentative="1">
+      <w:start w:val="1"/>
+      <w:numFmt w:val="bullet"/>
+      <w:lvlText w:val="o"/>
+      <w:lvlJc w:val="left"/>
+      <w:pPr>
+        <w:ind w:left="6480" w:hanging="360"/>
+      </w:pPr>
+      <w:rPr>
+        <w:rFonts w:ascii="Courier New" w:hAnsi="Courier New" w:cs="Courier New" w:hint="default"/>
+      </w:rPr>
+    </w:lvl>
+    <w:lvl w:ilvl="8" w:tplc="34090005" w:tentative="1">
+      <w:start w:val="1"/>
+      <w:numFmt w:val="bullet"/>
+      <w:lvlText w:val=""/>
+      <w:lvlJc w:val="left"/>
+      <w:pPr>
+        <w:ind w:left="7200" w:hanging="360"/>
+      </w:pPr>
+      <w:rPr>
+        <w:rFonts w:ascii="Wingdings" w:hAnsi="Wingdings" w:hint="default"/>
+      </w:rPr>
+    </w:lvl>
+  </w:abstractNum>
+  <w:abstractNum w:abstractNumId="24" w15:restartNumberingAfterBreak="0">
     <w:nsid w:val="636435B1"/>
     <w:multiLevelType w:val="hybridMultilevel"/>
     <w:tmpl w:val="C0BEB40E"/>
@@ -3590,7 +5736,7 @@
       </w:rPr>
     </w:lvl>
   </w:abstractNum>
-  <w:abstractNum w:abstractNumId="16" w15:restartNumberingAfterBreak="0">
+  <w:abstractNum w:abstractNumId="25" w15:restartNumberingAfterBreak="0">
     <w:nsid w:val="649D1DF9"/>
     <w:multiLevelType w:val="hybridMultilevel"/>
     <w:tmpl w:val="78FE0622"/>
@@ -3703,7 +5849,7 @@
       </w:rPr>
     </w:lvl>
   </w:abstractNum>
-  <w:abstractNum w:abstractNumId="17" w15:restartNumberingAfterBreak="0">
+  <w:abstractNum w:abstractNumId="26" w15:restartNumberingAfterBreak="0">
     <w:nsid w:val="681379E0"/>
     <w:multiLevelType w:val="hybridMultilevel"/>
     <w:tmpl w:val="9034C598"/>
@@ -3816,7 +5962,120 @@
       </w:rPr>
     </w:lvl>
   </w:abstractNum>
-  <w:abstractNum w:abstractNumId="18" w15:restartNumberingAfterBreak="0">
+  <w:abstractNum w:abstractNumId="27" w15:restartNumberingAfterBreak="0">
+    <w:nsid w:val="6D620751"/>
+    <w:multiLevelType w:val="hybridMultilevel"/>
+    <w:tmpl w:val="CE82FF1C"/>
+    <w:lvl w:ilvl="0" w:tplc="34090001">
+      <w:start w:val="1"/>
+      <w:numFmt w:val="bullet"/>
+      <w:lvlText w:val=""/>
+      <w:lvlJc w:val="left"/>
+      <w:pPr>
+        <w:ind w:left="2160" w:hanging="360"/>
+      </w:pPr>
+      <w:rPr>
+        <w:rFonts w:ascii="Symbol" w:hAnsi="Symbol" w:hint="default"/>
+      </w:rPr>
+    </w:lvl>
+    <w:lvl w:ilvl="1" w:tplc="34090003" w:tentative="1">
+      <w:start w:val="1"/>
+      <w:numFmt w:val="bullet"/>
+      <w:lvlText w:val="o"/>
+      <w:lvlJc w:val="left"/>
+      <w:pPr>
+        <w:ind w:left="2880" w:hanging="360"/>
+      </w:pPr>
+      <w:rPr>
+        <w:rFonts w:ascii="Courier New" w:hAnsi="Courier New" w:cs="Courier New" w:hint="default"/>
+      </w:rPr>
+    </w:lvl>
+    <w:lvl w:ilvl="2" w:tplc="34090005" w:tentative="1">
+      <w:start w:val="1"/>
+      <w:numFmt w:val="bullet"/>
+      <w:lvlText w:val=""/>
+      <w:lvlJc w:val="left"/>
+      <w:pPr>
+        <w:ind w:left="3600" w:hanging="360"/>
+      </w:pPr>
+      <w:rPr>
+        <w:rFonts w:ascii="Wingdings" w:hAnsi="Wingdings" w:hint="default"/>
+      </w:rPr>
+    </w:lvl>
+    <w:lvl w:ilvl="3" w:tplc="34090001" w:tentative="1">
+      <w:start w:val="1"/>
+      <w:numFmt w:val="bullet"/>
+      <w:lvlText w:val=""/>
+      <w:lvlJc w:val="left"/>
+      <w:pPr>
+        <w:ind w:left="4320" w:hanging="360"/>
+      </w:pPr>
+      <w:rPr>
+        <w:rFonts w:ascii="Symbol" w:hAnsi="Symbol" w:hint="default"/>
+      </w:rPr>
+    </w:lvl>
+    <w:lvl w:ilvl="4" w:tplc="34090003" w:tentative="1">
+      <w:start w:val="1"/>
+      <w:numFmt w:val="bullet"/>
+      <w:lvlText w:val="o"/>
+      <w:lvlJc w:val="left"/>
+      <w:pPr>
+        <w:ind w:left="5040" w:hanging="360"/>
+      </w:pPr>
+      <w:rPr>
+        <w:rFonts w:ascii="Courier New" w:hAnsi="Courier New" w:cs="Courier New" w:hint="default"/>
+      </w:rPr>
+    </w:lvl>
+    <w:lvl w:ilvl="5" w:tplc="34090005" w:tentative="1">
+      <w:start w:val="1"/>
+      <w:numFmt w:val="bullet"/>
+      <w:lvlText w:val=""/>
+      <w:lvlJc w:val="left"/>
+      <w:pPr>
+        <w:ind w:left="5760" w:hanging="360"/>
+      </w:pPr>
+      <w:rPr>
+        <w:rFonts w:ascii="Wingdings" w:hAnsi="Wingdings" w:hint="default"/>
+      </w:rPr>
+    </w:lvl>
+    <w:lvl w:ilvl="6" w:tplc="34090001" w:tentative="1">
+      <w:start w:val="1"/>
+      <w:numFmt w:val="bullet"/>
+      <w:lvlText w:val=""/>
+      <w:lvlJc w:val="left"/>
+      <w:pPr>
+        <w:ind w:left="6480" w:hanging="360"/>
+      </w:pPr>
+      <w:rPr>
+        <w:rFonts w:ascii="Symbol" w:hAnsi="Symbol" w:hint="default"/>
+      </w:rPr>
+    </w:lvl>
+    <w:lvl w:ilvl="7" w:tplc="34090003" w:tentative="1">
+      <w:start w:val="1"/>
+      <w:numFmt w:val="bullet"/>
+      <w:lvlText w:val="o"/>
+      <w:lvlJc w:val="left"/>
+      <w:pPr>
+        <w:ind w:left="7200" w:hanging="360"/>
+      </w:pPr>
+      <w:rPr>
+        <w:rFonts w:ascii="Courier New" w:hAnsi="Courier New" w:cs="Courier New" w:hint="default"/>
+      </w:rPr>
+    </w:lvl>
+    <w:lvl w:ilvl="8" w:tplc="34090005" w:tentative="1">
+      <w:start w:val="1"/>
+      <w:numFmt w:val="bullet"/>
+      <w:lvlText w:val=""/>
+      <w:lvlJc w:val="left"/>
+      <w:pPr>
+        <w:ind w:left="7920" w:hanging="360"/>
+      </w:pPr>
+      <w:rPr>
+        <w:rFonts w:ascii="Wingdings" w:hAnsi="Wingdings" w:hint="default"/>
+      </w:rPr>
+    </w:lvl>
+  </w:abstractNum>
+  <w:abstractNum w:abstractNumId="28" w15:restartNumberingAfterBreak="0">
     <w:nsid w:val="7C797B00"/>
     <w:multiLevelType w:val="hybridMultilevel"/>
     <w:tmpl w:val="2BCA3AA4"/>
@@ -3933,64 +6192,94 @@
     <w:abstractNumId w:val="0"/>
   </w:num>
   <w:num w:numId="2">
+    <w:abstractNumId w:val="19"/>
+  </w:num>
+  <w:num w:numId="3">
+    <w:abstractNumId w:val="25"/>
+  </w:num>
+  <w:num w:numId="4">
+    <w:abstractNumId w:val="9"/>
+  </w:num>
+  <w:num w:numId="5">
+    <w:abstractNumId w:val="24"/>
+  </w:num>
+  <w:num w:numId="6">
+    <w:abstractNumId w:val="20"/>
+  </w:num>
+  <w:num w:numId="7">
+    <w:abstractNumId w:val="28"/>
+  </w:num>
+  <w:num w:numId="8">
+    <w:abstractNumId w:val="10"/>
+  </w:num>
+  <w:num w:numId="9">
+    <w:abstractNumId w:val="15"/>
+  </w:num>
+  <w:num w:numId="10">
+    <w:abstractNumId w:val="7"/>
+  </w:num>
+  <w:num w:numId="11">
+    <w:abstractNumId w:val="11"/>
+  </w:num>
+  <w:num w:numId="12">
     <w:abstractNumId w:val="12"/>
   </w:num>
-  <w:num w:numId="3">
+  <w:num w:numId="13">
+    <w:abstractNumId w:val="14"/>
+  </w:num>
+  <w:num w:numId="14">
+    <w:abstractNumId w:val="3"/>
+  </w:num>
+  <w:num w:numId="15">
+    <w:abstractNumId w:val="26"/>
+  </w:num>
+  <w:num w:numId="16">
+    <w:abstractNumId w:val="4"/>
+  </w:num>
+  <w:num w:numId="17">
+    <w:abstractNumId w:val="18"/>
+  </w:num>
+  <w:num w:numId="18">
+    <w:abstractNumId w:val="21"/>
+  </w:num>
+  <w:num w:numId="19">
+    <w:abstractNumId w:val="17"/>
+  </w:num>
+  <w:num w:numId="20">
+    <w:abstractNumId w:val="1"/>
+  </w:num>
+  <w:num w:numId="21">
+    <w:abstractNumId w:val="13"/>
+  </w:num>
+  <w:num w:numId="22">
+    <w:abstractNumId w:val="22"/>
+  </w:num>
+  <w:num w:numId="23">
+    <w:abstractNumId w:val="2"/>
+  </w:num>
+  <w:num w:numId="24">
+    <w:abstractNumId w:val="8"/>
+  </w:num>
+  <w:num w:numId="25">
+    <w:abstractNumId w:val="6"/>
+  </w:num>
+  <w:num w:numId="26">
+    <w:abstractNumId w:val="5"/>
+  </w:num>
+  <w:num w:numId="27">
+    <w:abstractNumId w:val="27"/>
+  </w:num>
+  <w:num w:numId="28">
     <w:abstractNumId w:val="16"/>
   </w:num>
-  <w:num w:numId="4">
-    <w:abstractNumId w:val="4"/>
-  </w:num>
-  <w:num w:numId="5">
-    <w:abstractNumId w:val="15"/>
-  </w:num>
-  <w:num w:numId="6">
-    <w:abstractNumId w:val="13"/>
-  </w:num>
-  <w:num w:numId="7">
-    <w:abstractNumId w:val="18"/>
-  </w:num>
-  <w:num w:numId="8">
-    <w:abstractNumId w:val="5"/>
-  </w:num>
-  <w:num w:numId="9">
-    <w:abstractNumId w:val="9"/>
-  </w:num>
-  <w:num w:numId="10">
-    <w:abstractNumId w:val="3"/>
-  </w:num>
-  <w:num w:numId="11">
-    <w:abstractNumId w:val="6"/>
-  </w:num>
-  <w:num w:numId="12">
-    <w:abstractNumId w:val="7"/>
-  </w:num>
-  <w:num w:numId="13">
-    <w:abstractNumId w:val="8"/>
-  </w:num>
-  <w:num w:numId="14">
-    <w:abstractNumId w:val="1"/>
-  </w:num>
-  <w:num w:numId="15">
-    <w:abstractNumId w:val="17"/>
-  </w:num>
-  <w:num w:numId="16">
-    <w:abstractNumId w:val="2"/>
-  </w:num>
-  <w:num w:numId="17">
-    <w:abstractNumId w:val="11"/>
-  </w:num>
-  <w:num w:numId="18">
-    <w:abstractNumId w:val="14"/>
-  </w:num>
-  <w:num w:numId="19">
-    <w:abstractNumId w:val="10"/>
+  <w:num w:numId="29">
+    <w:abstractNumId w:val="23"/>
   </w:num>
 </w:numbering>
 </file>
 
 <file path=word/styles.xml><?xml version="1.0" encoding="utf-8"?>
-<w:styles xmlns:mc="http://schemas.openxmlformats.org/markup-compatibility/2006" xmlns:r="http://schemas.openxmlformats.org/officeDocument/2006/relationships" xmlns:w="http://schemas.openxmlformats.org/wordprocessingml/2006/main" xmlns:w14="http://schemas.microsoft.com/office/word/2010/wordml" xmlns:w15="http://schemas.microsoft.com/office/word/2012/wordml" xmlns:w16se="http://schemas.microsoft.com/office/word/2015/wordml/symex" mc:Ignorable="w14 w15 w16se">
+<w:styles xmlns:mc="http://schemas.openxmlformats.org/markup-compatibility/2006" xmlns:r="http://schemas.openxmlformats.org/officeDocument/2006/relationships" xmlns:w="http://schemas.openxmlformats.org/wordprocessingml/2006/main" xmlns:w14="http://schemas.microsoft.com/office/word/2010/wordml" xmlns:w15="http://schemas.microsoft.com/office/word/2012/wordml" mc:Ignorable="w14 w15">
   <w:docDefaults>
     <w:rPrDefault>
       <w:rPr>
@@ -4694,4 +6983,16 @@
     </a:ext>
   </a:extLst>
 </a:theme>
+</file>
+
+<file path=customXml/item1.xml><?xml version="1.0" encoding="utf-8"?>
+<b:Sources xmlns:b="http://schemas.openxmlformats.org/officeDocument/2006/bibliography" xmlns="http://schemas.openxmlformats.org/officeDocument/2006/bibliography" SelectedStyle="\APASixthEditionOfficeOnline.xsl" StyleName="APA" Version="6"/>
+</file>
+
+<file path=customXml/itemProps1.xml><?xml version="1.0" encoding="utf-8"?>
+<ds:datastoreItem xmlns:ds="http://schemas.openxmlformats.org/officeDocument/2006/customXml" ds:itemID="{3FFFEEA9-200F-4DAC-B9EA-13B9670AA052}">
+  <ds:schemaRefs>
+    <ds:schemaRef ds:uri="http://schemas.openxmlformats.org/officeDocument/2006/bibliography"/>
+  </ds:schemaRefs>
+</ds:datastoreItem>
 </file>
</xml_diff>

<commit_message>
Updated some prelim notes
</commit_message>
<xml_diff>
--- a/Prelims.docx
+++ b/Prelims.docx
@@ -1,6 +1,6 @@
 
 <file path=word/document.xml><?xml version="1.0" encoding="utf-8"?>
-<w:document xmlns:wpc="http://schemas.microsoft.com/office/word/2010/wordprocessingCanvas" xmlns:mc="http://schemas.openxmlformats.org/markup-compatibility/2006" xmlns:o="urn:schemas-microsoft-com:office:office" xmlns:r="http://schemas.openxmlformats.org/officeDocument/2006/relationships" xmlns:m="http://schemas.openxmlformats.org/officeDocument/2006/math" xmlns:v="urn:schemas-microsoft-com:vml" xmlns:wp14="http://schemas.microsoft.com/office/word/2010/wordprocessingDrawing" xmlns:wp="http://schemas.openxmlformats.org/drawingml/2006/wordprocessingDrawing" xmlns:w10="urn:schemas-microsoft-com:office:word" xmlns:w="http://schemas.openxmlformats.org/wordprocessingml/2006/main" xmlns:w14="http://schemas.microsoft.com/office/word/2010/wordml" xmlns:w15="http://schemas.microsoft.com/office/word/2012/wordml" xmlns:wpg="http://schemas.microsoft.com/office/word/2010/wordprocessingGroup" xmlns:wpi="http://schemas.microsoft.com/office/word/2010/wordprocessingInk" xmlns:wne="http://schemas.microsoft.com/office/word/2006/wordml" xmlns:wps="http://schemas.microsoft.com/office/word/2010/wordprocessingShape" mc:Ignorable="w14 w15 wp14">
+<w:document xmlns:wpc="http://schemas.microsoft.com/office/word/2010/wordprocessingCanvas" xmlns:cx="http://schemas.microsoft.com/office/drawing/2014/chartex" xmlns:cx1="http://schemas.microsoft.com/office/drawing/2015/9/8/chartex" xmlns:mc="http://schemas.openxmlformats.org/markup-compatibility/2006" xmlns:o="urn:schemas-microsoft-com:office:office" xmlns:r="http://schemas.openxmlformats.org/officeDocument/2006/relationships" xmlns:m="http://schemas.openxmlformats.org/officeDocument/2006/math" xmlns:v="urn:schemas-microsoft-com:vml" xmlns:wp14="http://schemas.microsoft.com/office/word/2010/wordprocessingDrawing" xmlns:wp="http://schemas.openxmlformats.org/drawingml/2006/wordprocessingDrawing" xmlns:w10="urn:schemas-microsoft-com:office:word" xmlns:w="http://schemas.openxmlformats.org/wordprocessingml/2006/main" xmlns:w14="http://schemas.microsoft.com/office/word/2010/wordml" xmlns:w15="http://schemas.microsoft.com/office/word/2012/wordml" xmlns:w16se="http://schemas.microsoft.com/office/word/2015/wordml/symex" xmlns:wpg="http://schemas.microsoft.com/office/word/2010/wordprocessingGroup" xmlns:wpi="http://schemas.microsoft.com/office/word/2010/wordprocessingInk" xmlns:wne="http://schemas.microsoft.com/office/word/2006/wordml" xmlns:wps="http://schemas.microsoft.com/office/word/2010/wordprocessingShape" mc:Ignorable="w14 w15 w16se wp14">
   <w:body>
     <w:p>
       <w:pPr>
@@ -303,7 +303,7 @@
               </wp:anchor>
             </w:drawing>
           </mc:Choice>
-          <mc:Fallback xmlns:w16se="http://schemas.microsoft.com/office/word/2015/wordml/symex" xmlns:cx1="http://schemas.microsoft.com/office/drawing/2015/9/8/chartex" xmlns:cx="http://schemas.microsoft.com/office/drawing/2014/chartex">
+          <mc:Fallback>
             <w:pict>
               <v:line w14:anchorId="572BAB5D" id="Straight Connector 3" o:spid="_x0000_s1026" style="position:absolute;z-index:251663360;visibility:visible;mso-wrap-style:square;mso-wrap-distance-left:9pt;mso-wrap-distance-top:0;mso-wrap-distance-right:9pt;mso-wrap-distance-bottom:0;mso-position-horizontal:absolute;mso-position-horizontal-relative:text;mso-position-vertical:absolute;mso-position-vertical-relative:text" from="188.85pt,22.75pt" to="189.55pt,63.5pt" o:gfxdata="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" strokecolor="#5b9bd5 [3204]" strokeweight=".5pt">
                 <v:stroke joinstyle="miter"/>
@@ -367,7 +367,7 @@
               </wp:anchor>
             </w:drawing>
           </mc:Choice>
-          <mc:Fallback xmlns:w16se="http://schemas.microsoft.com/office/word/2015/wordml/symex" xmlns:cx1="http://schemas.microsoft.com/office/drawing/2015/9/8/chartex" xmlns:cx="http://schemas.microsoft.com/office/drawing/2014/chartex">
+          <mc:Fallback>
             <w:pict>
               <v:line w14:anchorId="512B5312" id="Straight Connector 1" o:spid="_x0000_s1026" style="position:absolute;z-index:251660288;visibility:visible;mso-wrap-style:square;mso-wrap-distance-left:9pt;mso-wrap-distance-top:0;mso-wrap-distance-right:9pt;mso-wrap-distance-bottom:0;mso-position-horizontal:absolute;mso-position-horizontal-relative:text;mso-position-vertical:absolute;mso-position-vertical-relative:text" from="156.25pt,22.75pt" to="190.9pt,22.75pt" o:gfxdata="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" strokecolor="#5b9bd5 [3204]" strokeweight=".5pt">
                 <v:stroke joinstyle="miter"/>
@@ -559,7 +559,7 @@
               </wp:anchor>
             </w:drawing>
           </mc:Choice>
-          <mc:Fallback xmlns:w16se="http://schemas.microsoft.com/office/word/2015/wordml/symex" xmlns:cx1="http://schemas.microsoft.com/office/drawing/2015/9/8/chartex" xmlns:cx="http://schemas.microsoft.com/office/drawing/2014/chartex">
+          <mc:Fallback>
             <w:pict>
               <v:line w14:anchorId="30C6F78C" id="Straight Connector 2" o:spid="_x0000_s1026" style="position:absolute;z-index:251662336;visibility:visible;mso-wrap-style:square;mso-wrap-distance-left:9pt;mso-wrap-distance-top:0;mso-wrap-distance-right:9pt;mso-wrap-distance-bottom:0;mso-position-horizontal:absolute;mso-position-horizontal-relative:text;mso-position-vertical:absolute;mso-position-vertical-relative:text" from="156.9pt,10.85pt" to="191.55pt,10.85pt" o:gfxdata="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" strokecolor="#5b9bd5 [3204]" strokeweight=".5pt">
                 <v:stroke joinstyle="miter"/>
@@ -642,7 +642,7 @@
               </wp:anchor>
             </w:drawing>
           </mc:Choice>
-          <mc:Fallback xmlns:w16se="http://schemas.microsoft.com/office/word/2015/wordml/symex" xmlns:cx1="http://schemas.microsoft.com/office/drawing/2015/9/8/chartex" xmlns:cx="http://schemas.microsoft.com/office/drawing/2014/chartex">
+          <mc:Fallback>
             <w:pict>
               <v:shapetype w14:anchorId="2FB8D360" id="_x0000_t32" coordsize="21600,21600" o:spt="32" o:oned="t" path="m,l21600,21600e" filled="f">
                 <v:path arrowok="t" fillok="f" o:connecttype="none"/>
@@ -713,7 +713,7 @@
               </wp:anchor>
             </w:drawing>
           </mc:Choice>
-          <mc:Fallback xmlns:w16se="http://schemas.microsoft.com/office/word/2015/wordml/symex" xmlns:cx1="http://schemas.microsoft.com/office/drawing/2015/9/8/chartex" xmlns:cx="http://schemas.microsoft.com/office/drawing/2014/chartex">
+          <mc:Fallback>
             <w:pict>
               <v:shape w14:anchorId="506B0C0A" id="Straight Arrow Connector 4" o:spid="_x0000_s1026" type="#_x0000_t32" style="position:absolute;margin-left:5.45pt;margin-top:20.25pt;width:0;height:21.75pt;z-index:251664384;visibility:visible;mso-wrap-style:square;mso-wrap-distance-left:9pt;mso-wrap-distance-top:0;mso-wrap-distance-right:9pt;mso-wrap-distance-bottom:0;mso-position-horizontal:absolute;mso-position-horizontal-relative:text;mso-position-vertical:absolute;mso-position-vertical-relative:text" o:gfxdata="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" strokecolor="#5b9bd5 [3204]" strokeweight=".5pt">
                 <v:stroke endarrow="block" joinstyle="miter"/>
@@ -854,7 +854,7 @@
               </wp:anchor>
             </w:drawing>
           </mc:Choice>
-          <mc:Fallback xmlns:w16se="http://schemas.microsoft.com/office/word/2015/wordml/symex" xmlns:cx1="http://schemas.microsoft.com/office/drawing/2015/9/8/chartex" xmlns:cx="http://schemas.microsoft.com/office/drawing/2014/chartex">
+          <mc:Fallback>
             <w:pict>
               <v:shapetype w14:anchorId="3352FD1B" id="_x0000_t34" coordsize="21600,21600" o:spt="34" o:oned="t" adj="10800" path="m,l@0,0@0,21600,21600,21600e" filled="f">
                 <v:stroke joinstyle="miter"/>
@@ -2156,7 +2156,13 @@
       </w:r>
       <w:r>
         <w:tab/>
-        <w:t>-read-only</w:t>
+        <w:t>-</w:t>
+      </w:r>
+      <w:r>
+        <w:t>Read-</w:t>
+      </w:r>
+      <w:r>
+        <w:t>only</w:t>
       </w:r>
     </w:p>
     <w:p>
@@ -2220,6 +2226,18 @@
         </w:rPr>
         <w:t>HTTP Message Headers</w:t>
       </w:r>
+      <w:r>
+        <w:rPr>
+          <w:b/>
+        </w:rPr>
+        <w:t xml:space="preserve"> </w:t>
+      </w:r>
+      <w:r>
+        <w:rPr>
+          <w:b/>
+        </w:rPr>
+        <w:t>(RFC 2616)</w:t>
+      </w:r>
     </w:p>
     <w:p>
       <w:r>
@@ -2458,10 +2476,22 @@
     </w:p>
     <w:p>
       <w:pPr>
+        <w:pStyle w:val="ListParagraph"/>
+        <w:numPr>
+          <w:ilvl w:val="0"/>
+          <w:numId w:val="25"/>
+        </w:numPr>
+      </w:pPr>
+      <w:r>
+        <w:lastRenderedPageBreak/>
+        <w:t>If-None-Match</w:t>
+      </w:r>
+    </w:p>
+    <w:p>
+      <w:pPr>
         <w:ind w:left="720"/>
       </w:pPr>
       <w:r>
-        <w:lastRenderedPageBreak/>
         <w:t>Response Header Fields</w:t>
       </w:r>
     </w:p>
@@ -2626,10 +2656,7 @@
         </w:numPr>
       </w:pPr>
       <w:r>
-        <w:t>Content</w:t>
-      </w:r>
-      <w:r>
-        <w:t>-length</w:t>
+        <w:t>Content-length</w:t>
       </w:r>
     </w:p>
     <w:p>
@@ -2641,10 +2668,7 @@
         </w:numPr>
       </w:pPr>
       <w:r>
-        <w:t>Content</w:t>
-      </w:r>
-      <w:r>
-        <w:t>-location</w:t>
+        <w:t>Content-location</w:t>
       </w:r>
     </w:p>
     <w:p>
@@ -2656,10 +2680,7 @@
         </w:numPr>
       </w:pPr>
       <w:r>
-        <w:t>Content</w:t>
-      </w:r>
-      <w:r>
-        <w:t>-MDS</w:t>
+        <w:t>Content-MDS</w:t>
       </w:r>
     </w:p>
     <w:p>
@@ -2671,10 +2692,7 @@
         </w:numPr>
       </w:pPr>
       <w:r>
-        <w:t>Content</w:t>
-      </w:r>
-      <w:r>
-        <w:t>-range</w:t>
+        <w:t>Content-range</w:t>
       </w:r>
     </w:p>
     <w:p>
@@ -2686,10 +2704,7 @@
         </w:numPr>
       </w:pPr>
       <w:r>
-        <w:t>Content</w:t>
-      </w:r>
-      <w:r>
-        <w:t>-type</w:t>
+        <w:t>Content-type</w:t>
       </w:r>
     </w:p>
     <w:p>
@@ -2729,6 +2744,12 @@
         </w:rPr>
         <w:t>HTTP Status Codes</w:t>
       </w:r>
+      <w:r>
+        <w:rPr>
+          <w:b/>
+        </w:rPr>
+        <w:t xml:space="preserve"> (RFC 2616)</w:t>
+      </w:r>
     </w:p>
     <w:p>
       <w:pPr>
@@ -2842,6 +2863,7 @@
         </w:numPr>
       </w:pPr>
       <w:r>
+        <w:lastRenderedPageBreak/>
         <w:t>PROF FIND, PROP PATCH, MKCOL, COPY, MOVE, LOCK, UNLOCK</w:t>
       </w:r>
     </w:p>
@@ -2891,13 +2913,36 @@
         </w:numPr>
       </w:pPr>
       <w:r>
-        <w:t>(207) Multi Status, (422) Unprocessable Entity</w:t>
-      </w:r>
-      <w:r>
-        <w:t>, (423) Locked, (424) Failed Dependency, (507) Insufficient Storage</w:t>
+        <w:t xml:space="preserve">(207) Multi Status, (422) </w:t>
+      </w:r>
+      <w:r>
+        <w:t>Unprocess</w:t>
       </w:r>
       <w:bookmarkStart w:id="0" w:name="_GoBack"/>
       <w:bookmarkEnd w:id="0"/>
+      <w:r>
+        <w:t>able Entity</w:t>
+      </w:r>
+      <w:r>
+        <w:t>, (423) Locked, (424) Failed Dependency, (507) Insufficient Storage</w:t>
+      </w:r>
+    </w:p>
+    <w:p>
+      <w:r>
+        <w:t>Content Negotiation</w:t>
+      </w:r>
+    </w:p>
+    <w:p>
+      <w:r>
+        <w:tab/>
+        <w:t>-an HTTP client can negotiate for the resource that it prefers using the Accept, Accept-charset, Accept-encoding, and Accept-Language Headers</w:t>
+      </w:r>
+    </w:p>
+    <w:p/>
+    <w:p>
+      <w:r>
+        <w:t>Range Requests</w:t>
+      </w:r>
     </w:p>
     <w:sectPr>
       <w:pgSz w:w="12240" w:h="15840"/>
@@ -2910,7 +2955,7 @@
 </file>
 
 <file path=word/numbering.xml><?xml version="1.0" encoding="utf-8"?>
-<w:numbering xmlns:wpc="http://schemas.microsoft.com/office/word/2010/wordprocessingCanvas" xmlns:mc="http://schemas.openxmlformats.org/markup-compatibility/2006" xmlns:o="urn:schemas-microsoft-com:office:office" xmlns:r="http://schemas.openxmlformats.org/officeDocument/2006/relationships" xmlns:m="http://schemas.openxmlformats.org/officeDocument/2006/math" xmlns:v="urn:schemas-microsoft-com:vml" xmlns:wp14="http://schemas.microsoft.com/office/word/2010/wordprocessingDrawing" xmlns:wp="http://schemas.openxmlformats.org/drawingml/2006/wordprocessingDrawing" xmlns:w10="urn:schemas-microsoft-com:office:word" xmlns:w="http://schemas.openxmlformats.org/wordprocessingml/2006/main" xmlns:w14="http://schemas.microsoft.com/office/word/2010/wordml" xmlns:w15="http://schemas.microsoft.com/office/word/2012/wordml" xmlns:wpg="http://schemas.microsoft.com/office/word/2010/wordprocessingGroup" xmlns:wpi="http://schemas.microsoft.com/office/word/2010/wordprocessingInk" xmlns:wne="http://schemas.microsoft.com/office/word/2006/wordml" xmlns:wps="http://schemas.microsoft.com/office/word/2010/wordprocessingShape" mc:Ignorable="w14 w15 wp14">
+<w:numbering xmlns:wpc="http://schemas.microsoft.com/office/word/2010/wordprocessingCanvas" xmlns:cx="http://schemas.microsoft.com/office/drawing/2014/chartex" xmlns:cx1="http://schemas.microsoft.com/office/drawing/2015/9/8/chartex" xmlns:mc="http://schemas.openxmlformats.org/markup-compatibility/2006" xmlns:o="urn:schemas-microsoft-com:office:office" xmlns:r="http://schemas.openxmlformats.org/officeDocument/2006/relationships" xmlns:m="http://schemas.openxmlformats.org/officeDocument/2006/math" xmlns:v="urn:schemas-microsoft-com:vml" xmlns:wp14="http://schemas.microsoft.com/office/word/2010/wordprocessingDrawing" xmlns:wp="http://schemas.openxmlformats.org/drawingml/2006/wordprocessingDrawing" xmlns:w10="urn:schemas-microsoft-com:office:word" xmlns:w="http://schemas.openxmlformats.org/wordprocessingml/2006/main" xmlns:w14="http://schemas.microsoft.com/office/word/2010/wordml" xmlns:w15="http://schemas.microsoft.com/office/word/2012/wordml" xmlns:w16se="http://schemas.microsoft.com/office/word/2015/wordml/symex" xmlns:wpg="http://schemas.microsoft.com/office/word/2010/wordprocessingGroup" xmlns:wpi="http://schemas.microsoft.com/office/word/2010/wordprocessingInk" xmlns:wne="http://schemas.microsoft.com/office/word/2006/wordml" xmlns:wps="http://schemas.microsoft.com/office/word/2010/wordprocessingShape" mc:Ignorable="w14 w15 w16se wp14">
   <w:abstractNum w:abstractNumId="0" w15:restartNumberingAfterBreak="0">
     <w:nsid w:val="01CA4F67"/>
     <w:multiLevelType w:val="hybridMultilevel"/>
@@ -6279,7 +6324,7 @@
 </file>
 
 <file path=word/styles.xml><?xml version="1.0" encoding="utf-8"?>
-<w:styles xmlns:mc="http://schemas.openxmlformats.org/markup-compatibility/2006" xmlns:r="http://schemas.openxmlformats.org/officeDocument/2006/relationships" xmlns:w="http://schemas.openxmlformats.org/wordprocessingml/2006/main" xmlns:w14="http://schemas.microsoft.com/office/word/2010/wordml" xmlns:w15="http://schemas.microsoft.com/office/word/2012/wordml" mc:Ignorable="w14 w15">
+<w:styles xmlns:mc="http://schemas.openxmlformats.org/markup-compatibility/2006" xmlns:r="http://schemas.openxmlformats.org/officeDocument/2006/relationships" xmlns:w="http://schemas.openxmlformats.org/wordprocessingml/2006/main" xmlns:w14="http://schemas.microsoft.com/office/word/2010/wordml" xmlns:w15="http://schemas.microsoft.com/office/word/2012/wordml" xmlns:w16se="http://schemas.microsoft.com/office/word/2015/wordml/symex" mc:Ignorable="w14 w15 w16se">
   <w:docDefaults>
     <w:rPrDefault>
       <w:rPr>
@@ -6990,7 +7035,7 @@
 </file>
 
 <file path=customXml/itemProps1.xml><?xml version="1.0" encoding="utf-8"?>
-<ds:datastoreItem xmlns:ds="http://schemas.openxmlformats.org/officeDocument/2006/customXml" ds:itemID="{3FFFEEA9-200F-4DAC-B9EA-13B9670AA052}">
+<ds:datastoreItem xmlns:ds="http://schemas.openxmlformats.org/officeDocument/2006/customXml" ds:itemID="{1CD3F070-52E0-46D3-97C4-6B480C892361}">
   <ds:schemaRefs>
     <ds:schemaRef ds:uri="http://schemas.openxmlformats.org/officeDocument/2006/bibliography"/>
   </ds:schemaRefs>

</xml_diff>